<commit_message>
2017.1 Web Api Postman changes
</commit_message>
<xml_diff>
--- a/samples/WebAPI_Postman/WebAPI_Postman_Instructions.docx
+++ b/samples/WebAPI_Postman/WebAPI_Postman_Instructions.docx
@@ -1,6 +1,6 @@
 
 <file path=word/document.xml><?xml version="1.0" encoding="utf-8"?>
-<w:document xmlns:wpc="http://schemas.microsoft.com/office/word/2010/wordprocessingCanvas" xmlns:cx="http://schemas.microsoft.com/office/drawing/2014/chartex" xmlns:cx1="http://schemas.microsoft.com/office/drawing/2015/9/8/chartex" xmlns:cx2="http://schemas.microsoft.com/office/drawing/2015/10/21/chartex" xmlns:mc="http://schemas.openxmlformats.org/markup-compatibility/2006" xmlns:o="urn:schemas-microsoft-com:office:office" xmlns:r="http://schemas.openxmlformats.org/officeDocument/2006/relationships" xmlns:m="http://schemas.openxmlformats.org/officeDocument/2006/math" xmlns:v="urn:schemas-microsoft-com:vml" xmlns:wp14="http://schemas.microsoft.com/office/word/2010/wordprocessingDrawing" xmlns:wp="http://schemas.openxmlformats.org/drawingml/2006/wordprocessingDrawing" xmlns:w10="urn:schemas-microsoft-com:office:word" xmlns:w="http://schemas.openxmlformats.org/wordprocessingml/2006/main" xmlns:w14="http://schemas.microsoft.com/office/word/2010/wordml" xmlns:w15="http://schemas.microsoft.com/office/word/2012/wordml" xmlns:w16se="http://schemas.microsoft.com/office/word/2015/wordml/symex" xmlns:wpg="http://schemas.microsoft.com/office/word/2010/wordprocessingGroup" xmlns:wpi="http://schemas.microsoft.com/office/word/2010/wordprocessingInk" xmlns:wne="http://schemas.microsoft.com/office/word/2006/wordml" xmlns:wps="http://schemas.microsoft.com/office/word/2010/wordprocessingShape" mc:Ignorable="w14 w15 w16se wp14">
+<w:document xmlns:wpc="http://schemas.microsoft.com/office/word/2010/wordprocessingCanvas" xmlns:mc="http://schemas.openxmlformats.org/markup-compatibility/2006" xmlns:o="urn:schemas-microsoft-com:office:office" xmlns:r="http://schemas.openxmlformats.org/officeDocument/2006/relationships" xmlns:m="http://schemas.openxmlformats.org/officeDocument/2006/math" xmlns:v="urn:schemas-microsoft-com:vml" xmlns:wp14="http://schemas.microsoft.com/office/word/2010/wordprocessingDrawing" xmlns:wp="http://schemas.openxmlformats.org/drawingml/2006/wordprocessingDrawing" xmlns:w10="urn:schemas-microsoft-com:office:word" xmlns:w="http://schemas.openxmlformats.org/wordprocessingml/2006/main" xmlns:w14="http://schemas.microsoft.com/office/word/2010/wordml" xmlns:w15="http://schemas.microsoft.com/office/word/2012/wordml" xmlns:wpg="http://schemas.microsoft.com/office/word/2010/wordprocessingGroup" xmlns:wpi="http://schemas.microsoft.com/office/word/2010/wordprocessingInk" xmlns:wne="http://schemas.microsoft.com/office/word/2006/wordml" xmlns:wps="http://schemas.microsoft.com/office/word/2010/wordprocessingShape" mc:Ignorable="w14 w15 wp14">
   <w:body>
     <w:p>
       <w:pPr>
@@ -58,15 +58,9 @@
         <w:t>called Postman.</w:t>
       </w:r>
       <w:r>
-        <w:t xml:space="preserve"> Before you begin, you should install </w:t>
-      </w:r>
-      <w:r>
-        <w:t>Postman</w:t>
-      </w:r>
-      <w:r>
-        <w:t xml:space="preserve">, a Chrome app, by visiting </w:t>
-      </w:r>
-      <w:hyperlink r:id="rId5" w:history="1">
+        <w:t xml:space="preserve"> Before you begin, you should install Postman, a Chrome app, by visiting </w:t>
+      </w:r>
+      <w:hyperlink r:id="rId6" w:history="1">
         <w:r>
           <w:rPr>
             <w:rStyle w:val="Hyperlink"/>
@@ -86,552 +80,680 @@
       <w:r>
         <w:t xml:space="preserve"> (file located in the same folder as this document) into Postman to see the final results.</w:t>
       </w:r>
+    </w:p>
+    <w:p>
+      <w:pPr>
+        <w:pStyle w:val="Heading1"/>
+      </w:pPr>
+      <w:r>
+        <w:t>Get Records</w:t>
+      </w:r>
+    </w:p>
+    <w:p>
+      <w:pPr>
+        <w:pStyle w:val="ListParagraph"/>
+        <w:numPr>
+          <w:ilvl w:val="0"/>
+          <w:numId w:val="1"/>
+        </w:numPr>
+      </w:pPr>
+      <w:r>
+        <w:t xml:space="preserve">Start </w:t>
+      </w:r>
+      <w:r>
+        <w:t xml:space="preserve">Postman and enter </w:t>
+      </w:r>
+      <w:r>
+        <w:rPr>
+          <w:b/>
+        </w:rPr>
+        <w:t>http://localhost/Sage300WebApi/v1.0/-/SAMLTD/AR/ARCustomers</w:t>
+      </w:r>
+      <w:r>
+        <w:rPr>
+          <w:b/>
+        </w:rPr>
+        <w:t xml:space="preserve"> </w:t>
+      </w:r>
+      <w:r>
+        <w:t>in the request URL textbox.</w:t>
+      </w:r>
+    </w:p>
+    <w:p>
+      <w:pPr>
+        <w:pStyle w:val="ListParagraph"/>
+        <w:numPr>
+          <w:ilvl w:val="0"/>
+          <w:numId w:val="1"/>
+        </w:numPr>
+      </w:pPr>
+      <w:r>
+        <w:t xml:space="preserve">Under Authorization, click the </w:t>
+      </w:r>
+      <w:r>
+        <w:rPr>
+          <w:b/>
+        </w:rPr>
+        <w:t>Type</w:t>
+      </w:r>
+      <w:r>
+        <w:t xml:space="preserve"> dropdown and select </w:t>
+      </w:r>
+      <w:r>
+        <w:rPr>
+          <w:b/>
+        </w:rPr>
+        <w:t>Basic Auth</w:t>
+      </w:r>
+      <w:r>
+        <w:t>.</w:t>
+      </w:r>
+    </w:p>
+    <w:p>
+      <w:pPr>
+        <w:pStyle w:val="ListParagraph"/>
+        <w:numPr>
+          <w:ilvl w:val="0"/>
+          <w:numId w:val="1"/>
+        </w:numPr>
+      </w:pPr>
+      <w:r>
+        <w:t xml:space="preserve">Enter </w:t>
+      </w:r>
+      <w:r>
+        <w:rPr>
+          <w:b/>
+        </w:rPr>
+        <w:t>ADMIN</w:t>
+      </w:r>
+      <w:r>
+        <w:t xml:space="preserve"> for both the </w:t>
+      </w:r>
+      <w:r>
+        <w:rPr>
+          <w:b/>
+        </w:rPr>
+        <w:t>Username</w:t>
+      </w:r>
+      <w:r>
+        <w:t xml:space="preserve"> and </w:t>
+      </w:r>
+      <w:r>
+        <w:rPr>
+          <w:b/>
+        </w:rPr>
+        <w:t>Password</w:t>
+      </w:r>
+    </w:p>
+    <w:p>
+      <w:pPr>
+        <w:pStyle w:val="ListParagraph"/>
+        <w:numPr>
+          <w:ilvl w:val="0"/>
+          <w:numId w:val="1"/>
+        </w:numPr>
+      </w:pPr>
+      <w:r>
+        <w:t xml:space="preserve">Click </w:t>
+      </w:r>
+      <w:r>
+        <w:rPr>
+          <w:b/>
+        </w:rPr>
+        <w:t>Send</w:t>
+      </w:r>
+      <w:r>
+        <w:t xml:space="preserve"> and examine the result payload of customers</w:t>
+      </w:r>
+    </w:p>
+    <w:p>
+      <w:pPr>
+        <w:pStyle w:val="ListParagraph"/>
+        <w:numPr>
+          <w:ilvl w:val="1"/>
+          <w:numId w:val="1"/>
+        </w:numPr>
+      </w:pPr>
+      <w:r>
+        <w:t xml:space="preserve">This is a single page (Max 100 count) of customers </w:t>
+      </w:r>
+    </w:p>
+    <w:p>
+      <w:pPr>
+        <w:pStyle w:val="ListParagraph"/>
+        <w:numPr>
+          <w:ilvl w:val="0"/>
+          <w:numId w:val="1"/>
+        </w:numPr>
+      </w:pPr>
+      <w:r>
+        <w:t xml:space="preserve">Click </w:t>
+      </w:r>
+      <w:r>
+        <w:rPr>
+          <w:b/>
+        </w:rPr>
+        <w:t>Save</w:t>
+      </w:r>
+      <w:r>
+        <w:t xml:space="preserve"> and enter</w:t>
+      </w:r>
+      <w:r>
+        <w:t xml:space="preserve"> </w:t>
+      </w:r>
+      <w:r>
+        <w:rPr>
+          <w:b/>
+        </w:rPr>
+        <w:t>Get Records</w:t>
+      </w:r>
+      <w:r>
+        <w:t xml:space="preserve"> </w:t>
+      </w:r>
+      <w:r>
+        <w:t xml:space="preserve">in the </w:t>
+      </w:r>
+      <w:r>
+        <w:rPr>
+          <w:b/>
+        </w:rPr>
+        <w:t>Request Name</w:t>
+      </w:r>
+      <w:r>
+        <w:t xml:space="preserve"> textbox</w:t>
+      </w:r>
+    </w:p>
+    <w:p>
+      <w:pPr>
+        <w:pStyle w:val="ListParagraph"/>
+        <w:numPr>
+          <w:ilvl w:val="0"/>
+          <w:numId w:val="1"/>
+        </w:numPr>
+      </w:pPr>
+      <w:r>
+        <w:t xml:space="preserve">Enter </w:t>
+      </w:r>
+      <w:r>
+        <w:rPr>
+          <w:b/>
+        </w:rPr>
+        <w:t>Sage Summit</w:t>
+      </w:r>
+      <w:r>
+        <w:t xml:space="preserve"> in the </w:t>
+      </w:r>
+      <w:r>
+        <w:rPr>
+          <w:b/>
+        </w:rPr>
+        <w:t>create new collection</w:t>
+      </w:r>
+      <w:r>
+        <w:t xml:space="preserve"> textbox</w:t>
+      </w:r>
+      <w:r>
+        <w:t xml:space="preserve"> and click </w:t>
+      </w:r>
+      <w:r>
+        <w:rPr>
+          <w:b/>
+        </w:rPr>
+        <w:t>Save</w:t>
+      </w:r>
+    </w:p>
+    <w:p>
+      <w:pPr>
+        <w:pStyle w:val="Heading1"/>
+      </w:pPr>
+      <w:r>
+        <w:t>Get Records</w:t>
+      </w:r>
+      <w:r>
+        <w:t xml:space="preserve"> using a Range</w:t>
+      </w:r>
+    </w:p>
+    <w:p>
+      <w:pPr>
+        <w:pStyle w:val="ListParagraph"/>
+        <w:numPr>
+          <w:ilvl w:val="0"/>
+          <w:numId w:val="1"/>
+        </w:numPr>
+      </w:pPr>
+      <w:r>
+        <w:t xml:space="preserve">Click the </w:t>
+      </w:r>
+      <w:r>
+        <w:t xml:space="preserve">ellipsis </w:t>
+      </w:r>
+      <w:r>
+        <w:t xml:space="preserve">“…” symbol next to the new request in the collections pane on the left and select </w:t>
+      </w:r>
+      <w:r>
+        <w:rPr>
+          <w:b/>
+        </w:rPr>
+        <w:t>Duplicate</w:t>
+      </w:r>
+    </w:p>
+    <w:p>
+      <w:pPr>
+        <w:pStyle w:val="ListParagraph"/>
+        <w:numPr>
+          <w:ilvl w:val="0"/>
+          <w:numId w:val="1"/>
+        </w:numPr>
+      </w:pPr>
+      <w:r>
+        <w:t xml:space="preserve">Select the new copy and change the URL to </w:t>
+      </w:r>
+      <w:r>
+        <w:rPr>
+          <w:b/>
+        </w:rPr>
+        <w:t>http://localhost/Sage300WebApi/v1.0/-/SAMLTD/AR/ARCustomers?$skip=5&amp;$top=2</w:t>
+      </w:r>
+    </w:p>
+    <w:p>
+      <w:pPr>
+        <w:pStyle w:val="ListParagraph"/>
+        <w:numPr>
+          <w:ilvl w:val="0"/>
+          <w:numId w:val="1"/>
+        </w:numPr>
+      </w:pPr>
+      <w:r>
+        <w:t xml:space="preserve">Click </w:t>
+      </w:r>
+      <w:r>
+        <w:rPr>
+          <w:b/>
+        </w:rPr>
+        <w:t>Send</w:t>
+      </w:r>
+      <w:r>
+        <w:t xml:space="preserve"> and examine the result payload of customers</w:t>
+      </w:r>
+    </w:p>
+    <w:p>
+      <w:pPr>
+        <w:pStyle w:val="ListParagraph"/>
+        <w:numPr>
+          <w:ilvl w:val="1"/>
+          <w:numId w:val="1"/>
+        </w:numPr>
+      </w:pPr>
+      <w:r>
+        <w:t>This results in the first 2 customers starting from the 6</w:t>
+      </w:r>
+      <w:r>
+        <w:rPr>
+          <w:vertAlign w:val="superscript"/>
+        </w:rPr>
+        <w:t>th</w:t>
+      </w:r>
+      <w:r>
+        <w:t xml:space="preserve"> record</w:t>
+      </w:r>
+    </w:p>
+    <w:p>
+      <w:pPr>
+        <w:pStyle w:val="ListParagraph"/>
+        <w:numPr>
+          <w:ilvl w:val="0"/>
+          <w:numId w:val="1"/>
+        </w:numPr>
+      </w:pPr>
+      <w:r>
+        <w:t xml:space="preserve">Click </w:t>
+      </w:r>
+      <w:r>
+        <w:rPr>
+          <w:b/>
+        </w:rPr>
+        <w:t>Save</w:t>
+      </w:r>
+    </w:p>
+    <w:p>
+      <w:pPr>
+        <w:pStyle w:val="ListParagraph"/>
+        <w:numPr>
+          <w:ilvl w:val="0"/>
+          <w:numId w:val="1"/>
+        </w:numPr>
+      </w:pPr>
+      <w:r>
+        <w:t>C</w:t>
+      </w:r>
+      <w:r>
+        <w:t xml:space="preserve">lick the </w:t>
+      </w:r>
+      <w:r>
+        <w:t xml:space="preserve">ellipsis </w:t>
+      </w:r>
+      <w:r>
+        <w:t xml:space="preserve">“…” symbol next to this request and select </w:t>
+      </w:r>
+      <w:r>
+        <w:rPr>
+          <w:b/>
+        </w:rPr>
+        <w:t>Edit</w:t>
+      </w:r>
+      <w:r>
+        <w:t>.</w:t>
+      </w:r>
+    </w:p>
+    <w:p>
+      <w:pPr>
+        <w:pStyle w:val="ListParagraph"/>
+        <w:numPr>
+          <w:ilvl w:val="0"/>
+          <w:numId w:val="1"/>
+        </w:numPr>
+      </w:pPr>
+      <w:r>
+        <w:t xml:space="preserve">Enter </w:t>
+      </w:r>
+      <w:r>
+        <w:rPr>
+          <w:b/>
+        </w:rPr>
+        <w:t>Get Records using a Range</w:t>
+      </w:r>
+      <w:r>
+        <w:t xml:space="preserve"> in the </w:t>
+      </w:r>
+      <w:r>
+        <w:rPr>
+          <w:b/>
+        </w:rPr>
+        <w:t>Request Name</w:t>
+      </w:r>
+      <w:r>
+        <w:t xml:space="preserve"> textbox and click </w:t>
+      </w:r>
+      <w:r>
+        <w:rPr>
+          <w:b/>
+        </w:rPr>
+        <w:t>Update</w:t>
+      </w:r>
+    </w:p>
+    <w:p>
+      <w:pPr>
+        <w:pStyle w:val="Heading1"/>
+      </w:pPr>
+      <w:r>
+        <w:t>Get Records using a Filter</w:t>
+      </w:r>
+    </w:p>
+    <w:p>
+      <w:pPr>
+        <w:pStyle w:val="ListParagraph"/>
+        <w:numPr>
+          <w:ilvl w:val="0"/>
+          <w:numId w:val="1"/>
+        </w:numPr>
+      </w:pPr>
+      <w:r>
+        <w:t xml:space="preserve">Duplicate this request and enter </w:t>
+      </w:r>
+      <w:r>
+        <w:rPr>
+          <w:b/>
+        </w:rPr>
+        <w:t>http://localhost/Sage300WebApi/</w:t>
+      </w:r>
+      <w:r>
+        <w:rPr>
+          <w:b/>
+        </w:rPr>
+        <w:t>v1.0/</w:t>
+      </w:r>
+      <w:r>
+        <w:rPr>
+          <w:b/>
+        </w:rPr>
+        <w:t>-/SAMLTD/AR/</w:t>
+      </w:r>
+      <w:r>
+        <w:rPr>
+          <w:b/>
+        </w:rPr>
+        <w:t>AR</w:t>
+      </w:r>
+      <w:r>
+        <w:rPr>
+          <w:b/>
+        </w:rPr>
+        <w:t xml:space="preserve">Customers?$filter=City </w:t>
+      </w:r>
+      <w:proofErr w:type="spellStart"/>
+      <w:r>
+        <w:rPr>
+          <w:b/>
+        </w:rPr>
+        <w:t>eq</w:t>
+      </w:r>
+      <w:proofErr w:type="spellEnd"/>
+      <w:r>
+        <w:rPr>
+          <w:b/>
+        </w:rPr>
+        <w:t xml:space="preserve"> 'San Francisco'</w:t>
+      </w:r>
+      <w:r>
+        <w:rPr>
+          <w:b/>
+        </w:rPr>
+        <w:t xml:space="preserve"> </w:t>
+      </w:r>
+      <w:r>
+        <w:t>in the URL</w:t>
+      </w:r>
+    </w:p>
+    <w:p>
+      <w:pPr>
+        <w:pStyle w:val="ListParagraph"/>
+        <w:numPr>
+          <w:ilvl w:val="0"/>
+          <w:numId w:val="1"/>
+        </w:numPr>
+      </w:pPr>
+      <w:r>
+        <w:t xml:space="preserve">Click </w:t>
+      </w:r>
+      <w:r>
+        <w:rPr>
+          <w:b/>
+        </w:rPr>
+        <w:t>Send</w:t>
+      </w:r>
+      <w:r>
+        <w:t xml:space="preserve"> and examine the resulting payload of customers</w:t>
+      </w:r>
+    </w:p>
+    <w:p>
+      <w:pPr>
+        <w:pStyle w:val="ListParagraph"/>
+        <w:numPr>
+          <w:ilvl w:val="1"/>
+          <w:numId w:val="1"/>
+        </w:numPr>
+      </w:pPr>
+      <w:r>
+        <w:t>This results in a filtered result set of customers</w:t>
+      </w:r>
+    </w:p>
+    <w:p>
+      <w:pPr>
+        <w:pStyle w:val="ListParagraph"/>
+        <w:numPr>
+          <w:ilvl w:val="0"/>
+          <w:numId w:val="1"/>
+        </w:numPr>
+      </w:pPr>
+      <w:r>
+        <w:t xml:space="preserve">Click </w:t>
+      </w:r>
+      <w:r>
+        <w:rPr>
+          <w:b/>
+        </w:rPr>
+        <w:t>Save</w:t>
+      </w:r>
+    </w:p>
+    <w:p>
+      <w:pPr>
+        <w:pStyle w:val="ListParagraph"/>
+        <w:numPr>
+          <w:ilvl w:val="0"/>
+          <w:numId w:val="1"/>
+        </w:numPr>
+      </w:pPr>
+      <w:r>
+        <w:t xml:space="preserve">Edit the </w:t>
+      </w:r>
+      <w:r>
+        <w:rPr>
+          <w:b/>
+        </w:rPr>
+        <w:t>Request Name</w:t>
+      </w:r>
+      <w:r>
+        <w:t xml:space="preserve"> of this request and change it to </w:t>
+      </w:r>
+      <w:r>
+        <w:rPr>
+          <w:b/>
+        </w:rPr>
+        <w:t>Get Records using a Filter</w:t>
+      </w:r>
+    </w:p>
+    <w:p>
+      <w:pPr>
+        <w:pStyle w:val="Heading1"/>
+      </w:pPr>
+      <w:r>
+        <w:t>Get Records using a Complex Filter</w:t>
+      </w:r>
       <w:bookmarkStart w:id="0" w:name="_GoBack"/>
       <w:bookmarkEnd w:id="0"/>
     </w:p>
     <w:p>
       <w:pPr>
-        <w:pStyle w:val="Heading1"/>
-      </w:pPr>
-      <w:r>
-        <w:t>Get Records</w:t>
-      </w:r>
-    </w:p>
-    <w:p>
-      <w:pPr>
-        <w:pStyle w:val="ListParagraph"/>
-        <w:numPr>
-          <w:ilvl w:val="0"/>
-          <w:numId w:val="1"/>
-        </w:numPr>
-      </w:pPr>
-      <w:r>
-        <w:t xml:space="preserve">Start </w:t>
-      </w:r>
-      <w:r>
-        <w:t xml:space="preserve">Postman and enter </w:t>
-      </w:r>
-      <w:hyperlink r:id="rId6" w:history="1">
-        <w:r>
-          <w:rPr>
-            <w:rStyle w:val="Hyperlink"/>
-            <w:b/>
-          </w:rPr>
-          <w:t>http://localhost/Sage300WebApi/-/SAMLTD/AR/Customers</w:t>
-        </w:r>
-      </w:hyperlink>
+        <w:pStyle w:val="ListParagraph"/>
+        <w:numPr>
+          <w:ilvl w:val="0"/>
+          <w:numId w:val="1"/>
+        </w:numPr>
+      </w:pPr>
+      <w:r>
+        <w:t xml:space="preserve">Duplicate this request and enter </w:t>
+      </w:r>
+      <w:r>
+        <w:rPr>
+          <w:b/>
+        </w:rPr>
+        <w:t>http://localhost/Sage300WebApi/v1.0/-/SAMLTD/AR/ARCustomers?$filter=BalanceD</w:t>
+      </w:r>
+      <w:r>
+        <w:rPr>
+          <w:b/>
+        </w:rPr>
+        <w:t xml:space="preserve">ueInCustomerCurrency </w:t>
+      </w:r>
+      <w:proofErr w:type="spellStart"/>
+      <w:r>
+        <w:rPr>
+          <w:b/>
+        </w:rPr>
+        <w:t>gt</w:t>
+      </w:r>
+      <w:proofErr w:type="spellEnd"/>
+      <w:r>
+        <w:rPr>
+          <w:b/>
+        </w:rPr>
+        <w:t xml:space="preserve"> 1000.00</w:t>
+      </w:r>
+      <w:r>
+        <w:rPr>
+          <w:b/>
+        </w:rPr>
+        <w:t xml:space="preserve"> and </w:t>
+      </w:r>
+      <w:proofErr w:type="spellStart"/>
+      <w:r>
+        <w:rPr>
+          <w:b/>
+        </w:rPr>
+        <w:t>DateOfLastInvoice</w:t>
+      </w:r>
+      <w:proofErr w:type="spellEnd"/>
       <w:r>
         <w:rPr>
           <w:b/>
         </w:rPr>
         <w:t xml:space="preserve"> </w:t>
       </w:r>
-      <w:r>
-        <w:t>in the request URL textbox.</w:t>
-      </w:r>
-    </w:p>
-    <w:p>
-      <w:pPr>
-        <w:pStyle w:val="ListParagraph"/>
-        <w:numPr>
-          <w:ilvl w:val="0"/>
-          <w:numId w:val="1"/>
-        </w:numPr>
-      </w:pPr>
-      <w:r>
-        <w:t xml:space="preserve">Under Authorization, click the </w:t>
-      </w:r>
-      <w:r>
-        <w:rPr>
-          <w:b/>
-        </w:rPr>
-        <w:t>Type</w:t>
-      </w:r>
-      <w:r>
-        <w:t xml:space="preserve"> dropdown and select </w:t>
-      </w:r>
-      <w:r>
-        <w:rPr>
-          <w:b/>
-        </w:rPr>
-        <w:t>Basic Auth</w:t>
-      </w:r>
-      <w:r>
-        <w:t>.</w:t>
-      </w:r>
-    </w:p>
-    <w:p>
-      <w:pPr>
-        <w:pStyle w:val="ListParagraph"/>
-        <w:numPr>
-          <w:ilvl w:val="0"/>
-          <w:numId w:val="1"/>
-        </w:numPr>
-      </w:pPr>
-      <w:r>
-        <w:t xml:space="preserve">Enter </w:t>
-      </w:r>
-      <w:r>
-        <w:rPr>
-          <w:b/>
-        </w:rPr>
-        <w:t>ADMIN</w:t>
-      </w:r>
-      <w:r>
-        <w:t xml:space="preserve"> for both the </w:t>
-      </w:r>
-      <w:r>
-        <w:rPr>
-          <w:b/>
-        </w:rPr>
-        <w:t>Username</w:t>
-      </w:r>
-      <w:r>
-        <w:t xml:space="preserve"> and </w:t>
-      </w:r>
-      <w:r>
-        <w:rPr>
-          <w:b/>
-        </w:rPr>
-        <w:t>Password</w:t>
-      </w:r>
-    </w:p>
-    <w:p>
-      <w:pPr>
-        <w:pStyle w:val="ListParagraph"/>
-        <w:numPr>
-          <w:ilvl w:val="0"/>
-          <w:numId w:val="1"/>
-        </w:numPr>
-      </w:pPr>
-      <w:r>
-        <w:t xml:space="preserve">Click </w:t>
-      </w:r>
-      <w:r>
-        <w:rPr>
-          <w:b/>
-        </w:rPr>
-        <w:t>Send</w:t>
-      </w:r>
-      <w:r>
-        <w:t xml:space="preserve"> and examine the result payload of customers</w:t>
-      </w:r>
-    </w:p>
-    <w:p>
-      <w:pPr>
-        <w:pStyle w:val="ListParagraph"/>
-        <w:numPr>
-          <w:ilvl w:val="1"/>
-          <w:numId w:val="1"/>
-        </w:numPr>
-      </w:pPr>
-      <w:r>
-        <w:t xml:space="preserve">This is a single page (Max 100 count) of customers </w:t>
-      </w:r>
-    </w:p>
-    <w:p>
-      <w:pPr>
-        <w:pStyle w:val="ListParagraph"/>
-        <w:numPr>
-          <w:ilvl w:val="0"/>
-          <w:numId w:val="1"/>
-        </w:numPr>
-      </w:pPr>
-      <w:r>
-        <w:t xml:space="preserve">Click </w:t>
-      </w:r>
-      <w:r>
-        <w:rPr>
-          <w:b/>
-        </w:rPr>
-        <w:t>Save</w:t>
-      </w:r>
-      <w:r>
-        <w:t xml:space="preserve"> and enter</w:t>
-      </w:r>
-      <w:r>
+      <w:proofErr w:type="spellStart"/>
+      <w:r>
+        <w:rPr>
+          <w:b/>
+        </w:rPr>
+        <w:t>gt</w:t>
+      </w:r>
+      <w:proofErr w:type="spellEnd"/>
+      <w:r>
+        <w:rPr>
+          <w:b/>
+        </w:rPr>
+        <w:t xml:space="preserve"> 2016-12-31 and </w:t>
+      </w:r>
+      <w:proofErr w:type="spellStart"/>
+      <w:r>
+        <w:rPr>
+          <w:b/>
+        </w:rPr>
+        <w:t>AccountType</w:t>
+      </w:r>
+      <w:proofErr w:type="spellEnd"/>
+      <w:r>
+        <w:rPr>
+          <w:b/>
+        </w:rPr>
         <w:t xml:space="preserve"> </w:t>
       </w:r>
-      <w:r>
-        <w:rPr>
-          <w:b/>
-        </w:rPr>
-        <w:t>Get Records</w:t>
-      </w:r>
-      <w:r>
-        <w:t xml:space="preserve"> </w:t>
-      </w:r>
-      <w:r>
-        <w:t xml:space="preserve">in the </w:t>
-      </w:r>
-      <w:r>
-        <w:rPr>
-          <w:b/>
-        </w:rPr>
-        <w:t>Request Name</w:t>
-      </w:r>
-      <w:r>
-        <w:t xml:space="preserve"> textbox</w:t>
-      </w:r>
-    </w:p>
-    <w:p>
-      <w:pPr>
-        <w:pStyle w:val="ListParagraph"/>
-        <w:numPr>
-          <w:ilvl w:val="0"/>
-          <w:numId w:val="1"/>
-        </w:numPr>
-      </w:pPr>
-      <w:r>
-        <w:t xml:space="preserve">Enter </w:t>
-      </w:r>
-      <w:r>
-        <w:rPr>
-          <w:b/>
-        </w:rPr>
-        <w:t>Sage Summit</w:t>
-      </w:r>
-      <w:r>
-        <w:t xml:space="preserve"> in the </w:t>
-      </w:r>
-      <w:r>
-        <w:rPr>
-          <w:b/>
-        </w:rPr>
-        <w:t>create new collection</w:t>
-      </w:r>
-      <w:r>
-        <w:t xml:space="preserve"> textbox</w:t>
-      </w:r>
-      <w:r>
-        <w:t xml:space="preserve"> and click </w:t>
-      </w:r>
-      <w:r>
-        <w:rPr>
-          <w:b/>
-        </w:rPr>
-        <w:t>Save</w:t>
-      </w:r>
-    </w:p>
-    <w:p>
-      <w:pPr>
-        <w:pStyle w:val="Heading1"/>
-      </w:pPr>
-      <w:r>
-        <w:t>Get Records</w:t>
-      </w:r>
-      <w:r>
-        <w:t xml:space="preserve"> using a Range</w:t>
-      </w:r>
-    </w:p>
-    <w:p>
-      <w:pPr>
-        <w:pStyle w:val="ListParagraph"/>
-        <w:numPr>
-          <w:ilvl w:val="0"/>
-          <w:numId w:val="1"/>
-        </w:numPr>
-      </w:pPr>
-      <w:r>
-        <w:t xml:space="preserve">Click the </w:t>
-      </w:r>
-      <w:r>
-        <w:t xml:space="preserve">ellipsis </w:t>
-      </w:r>
-      <w:r>
-        <w:t xml:space="preserve">“…” symbol next to the new request in the collections pane on the left and select </w:t>
-      </w:r>
-      <w:r>
-        <w:rPr>
-          <w:b/>
-        </w:rPr>
-        <w:t>Duplicate</w:t>
-      </w:r>
-    </w:p>
-    <w:p>
-      <w:pPr>
-        <w:pStyle w:val="ListParagraph"/>
-        <w:numPr>
-          <w:ilvl w:val="0"/>
-          <w:numId w:val="1"/>
-        </w:numPr>
-      </w:pPr>
-      <w:r>
-        <w:t xml:space="preserve">Select the new copy and change the URL to </w:t>
-      </w:r>
-      <w:hyperlink r:id="rId7" w:history="1">
-        <w:r>
-          <w:rPr>
-            <w:rStyle w:val="Hyperlink"/>
-            <w:b/>
-          </w:rPr>
-          <w:t>http://localhost/Sage300WebApi/-/SAMLTD/AR/Customers?$skip=5&amp;$top=2</w:t>
-        </w:r>
-      </w:hyperlink>
-    </w:p>
-    <w:p>
-      <w:pPr>
-        <w:pStyle w:val="ListParagraph"/>
-        <w:numPr>
-          <w:ilvl w:val="0"/>
-          <w:numId w:val="1"/>
-        </w:numPr>
-      </w:pPr>
-      <w:r>
-        <w:t xml:space="preserve">Click </w:t>
-      </w:r>
-      <w:r>
-        <w:rPr>
-          <w:b/>
-        </w:rPr>
-        <w:t>Send</w:t>
-      </w:r>
-      <w:r>
-        <w:t xml:space="preserve"> and examine the result payload of customers</w:t>
-      </w:r>
-    </w:p>
-    <w:p>
-      <w:pPr>
-        <w:pStyle w:val="ListParagraph"/>
-        <w:numPr>
-          <w:ilvl w:val="1"/>
-          <w:numId w:val="1"/>
-        </w:numPr>
-      </w:pPr>
-      <w:r>
-        <w:t>This results in the first 2 customers starting from the 6</w:t>
-      </w:r>
-      <w:r>
-        <w:rPr>
-          <w:vertAlign w:val="superscript"/>
-        </w:rPr>
-        <w:t>th</w:t>
-      </w:r>
-      <w:r>
-        <w:t xml:space="preserve"> record</w:t>
-      </w:r>
-    </w:p>
-    <w:p>
-      <w:pPr>
-        <w:pStyle w:val="ListParagraph"/>
-        <w:numPr>
-          <w:ilvl w:val="0"/>
-          <w:numId w:val="1"/>
-        </w:numPr>
-      </w:pPr>
-      <w:r>
-        <w:t xml:space="preserve">Click </w:t>
-      </w:r>
-      <w:r>
-        <w:rPr>
-          <w:b/>
-        </w:rPr>
-        <w:t>Save</w:t>
-      </w:r>
-    </w:p>
-    <w:p>
-      <w:pPr>
-        <w:pStyle w:val="ListParagraph"/>
-        <w:numPr>
-          <w:ilvl w:val="0"/>
-          <w:numId w:val="1"/>
-        </w:numPr>
-      </w:pPr>
-      <w:r>
-        <w:t>C</w:t>
-      </w:r>
-      <w:r>
-        <w:t xml:space="preserve">lick the </w:t>
-      </w:r>
-      <w:r>
-        <w:t xml:space="preserve">ellipsis </w:t>
-      </w:r>
-      <w:r>
-        <w:t xml:space="preserve">“…” symbol next to this request and select </w:t>
-      </w:r>
-      <w:r>
-        <w:rPr>
-          <w:b/>
-        </w:rPr>
-        <w:t>Edit</w:t>
-      </w:r>
-      <w:r>
-        <w:t>.</w:t>
-      </w:r>
-    </w:p>
-    <w:p>
-      <w:pPr>
-        <w:pStyle w:val="ListParagraph"/>
-        <w:numPr>
-          <w:ilvl w:val="0"/>
-          <w:numId w:val="1"/>
-        </w:numPr>
-      </w:pPr>
-      <w:r>
-        <w:t xml:space="preserve">Enter </w:t>
-      </w:r>
-      <w:r>
-        <w:rPr>
-          <w:b/>
-        </w:rPr>
-        <w:t>Get Records using a Range</w:t>
-      </w:r>
-      <w:r>
-        <w:t xml:space="preserve"> in the </w:t>
-      </w:r>
-      <w:r>
-        <w:rPr>
-          <w:b/>
-        </w:rPr>
-        <w:t>Request Name</w:t>
-      </w:r>
-      <w:r>
-        <w:t xml:space="preserve"> textbox and click </w:t>
-      </w:r>
-      <w:r>
-        <w:rPr>
-          <w:b/>
-        </w:rPr>
-        <w:t>Update</w:t>
-      </w:r>
-    </w:p>
-    <w:p>
-      <w:pPr>
-        <w:pStyle w:val="Heading1"/>
-      </w:pPr>
-      <w:r>
-        <w:t>Get Records using a Filter</w:t>
-      </w:r>
-    </w:p>
-    <w:p>
-      <w:pPr>
-        <w:pStyle w:val="ListParagraph"/>
-        <w:numPr>
-          <w:ilvl w:val="0"/>
-          <w:numId w:val="1"/>
-        </w:numPr>
-      </w:pPr>
-      <w:r>
-        <w:t xml:space="preserve">Duplicate this request and enter </w:t>
-      </w:r>
-      <w:r>
-        <w:rPr>
-          <w:b/>
-        </w:rPr>
-        <w:t>http://localhost/Sage300WebApi/-/SAMLTD/AR/Customers?$filter=City eq 'San Francisco'</w:t>
-      </w:r>
-      <w:r>
-        <w:rPr>
-          <w:b/>
-        </w:rPr>
-        <w:t xml:space="preserve"> </w:t>
-      </w:r>
-      <w:r>
-        <w:t>in the URL</w:t>
-      </w:r>
-    </w:p>
-    <w:p>
-      <w:pPr>
-        <w:pStyle w:val="ListParagraph"/>
-        <w:numPr>
-          <w:ilvl w:val="0"/>
-          <w:numId w:val="1"/>
-        </w:numPr>
-      </w:pPr>
-      <w:r>
-        <w:t xml:space="preserve">Click </w:t>
-      </w:r>
-      <w:r>
-        <w:rPr>
-          <w:b/>
-        </w:rPr>
-        <w:t>Send</w:t>
-      </w:r>
-      <w:r>
-        <w:t xml:space="preserve"> and examine the resulting payload of customers</w:t>
-      </w:r>
-    </w:p>
-    <w:p>
-      <w:pPr>
-        <w:pStyle w:val="ListParagraph"/>
-        <w:numPr>
-          <w:ilvl w:val="1"/>
-          <w:numId w:val="1"/>
-        </w:numPr>
-      </w:pPr>
-      <w:r>
-        <w:t>This results in a filtered result set of customers</w:t>
-      </w:r>
-    </w:p>
-    <w:p>
-      <w:pPr>
-        <w:pStyle w:val="ListParagraph"/>
-        <w:numPr>
-          <w:ilvl w:val="0"/>
-          <w:numId w:val="1"/>
-        </w:numPr>
-      </w:pPr>
-      <w:r>
-        <w:t xml:space="preserve">Click </w:t>
-      </w:r>
-      <w:r>
-        <w:rPr>
-          <w:b/>
-        </w:rPr>
-        <w:t>Save</w:t>
-      </w:r>
-    </w:p>
-    <w:p>
-      <w:pPr>
-        <w:pStyle w:val="ListParagraph"/>
-        <w:numPr>
-          <w:ilvl w:val="0"/>
-          <w:numId w:val="1"/>
-        </w:numPr>
-      </w:pPr>
-      <w:r>
-        <w:t xml:space="preserve">Edit the </w:t>
-      </w:r>
-      <w:r>
-        <w:rPr>
-          <w:b/>
-        </w:rPr>
-        <w:t>Request Name</w:t>
-      </w:r>
-      <w:r>
-        <w:t xml:space="preserve"> of this request and change it to </w:t>
-      </w:r>
-      <w:r>
-        <w:rPr>
-          <w:b/>
-        </w:rPr>
-        <w:t>Get Records using a Filter</w:t>
-      </w:r>
-    </w:p>
-    <w:p>
-      <w:pPr>
-        <w:pStyle w:val="Heading1"/>
-      </w:pPr>
-      <w:r>
-        <w:t>Get Records using a Complex Filter</w:t>
-      </w:r>
-    </w:p>
-    <w:p>
-      <w:pPr>
-        <w:pStyle w:val="ListParagraph"/>
-        <w:numPr>
-          <w:ilvl w:val="0"/>
-          <w:numId w:val="1"/>
-        </w:numPr>
-      </w:pPr>
-      <w:r>
-        <w:t xml:space="preserve">Duplicate this request and enter </w:t>
-      </w:r>
-      <w:r>
-        <w:rPr>
-          <w:b/>
-        </w:rPr>
-        <w:t>http://localhost/Sage300WebApi/-/SAMLTD/AR/Customers?$filter=BalanceDueInCustomerCurrency gt 1000.00m and DateOfLastInvoice gt datetime'2016-12-31T12:00' and AccountType eq 'BalanceForward'</w:t>
+      <w:proofErr w:type="spellStart"/>
+      <w:r>
+        <w:rPr>
+          <w:b/>
+        </w:rPr>
+        <w:t>eq</w:t>
+      </w:r>
+      <w:proofErr w:type="spellEnd"/>
+      <w:r>
+        <w:rPr>
+          <w:b/>
+        </w:rPr>
+        <w:t xml:space="preserve"> '</w:t>
+      </w:r>
+      <w:proofErr w:type="spellStart"/>
+      <w:r>
+        <w:rPr>
+          <w:b/>
+        </w:rPr>
+        <w:t>BalanceForward</w:t>
+      </w:r>
+      <w:proofErr w:type="spellEnd"/>
+      <w:r>
+        <w:rPr>
+          <w:b/>
+        </w:rPr>
+        <w:t>'</w:t>
       </w:r>
     </w:p>
     <w:p>
@@ -674,7 +796,15 @@
         <w:t>filtered result set of customers</w:t>
       </w:r>
       <w:r>
-        <w:t xml:space="preserve">. Examine the way dates, decimals and enums are formatted in filter queries. </w:t>
+        <w:t xml:space="preserve">. Examine the way dates, decimals and </w:t>
+      </w:r>
+      <w:proofErr w:type="spellStart"/>
+      <w:r>
+        <w:t>enums</w:t>
+      </w:r>
+      <w:proofErr w:type="spellEnd"/>
+      <w:r>
+        <w:t xml:space="preserve"> are formatted in filter queries. </w:t>
       </w:r>
     </w:p>
     <w:p>
@@ -733,7 +863,31 @@
         <w:rPr>
           <w:b/>
         </w:rPr>
-        <w:t>http://localhost/Sage300WebApi/-/SAMLTD/AR/Customers('1200')</w:t>
+        <w:t>http://localhost/Sage300WebApi/</w:t>
+      </w:r>
+      <w:r>
+        <w:rPr>
+          <w:b/>
+        </w:rPr>
+        <w:t>v1.0/</w:t>
+      </w:r>
+      <w:r>
+        <w:rPr>
+          <w:b/>
+        </w:rPr>
+        <w:t>-/SAMLTD/AR/</w:t>
+      </w:r>
+      <w:r>
+        <w:rPr>
+          <w:b/>
+        </w:rPr>
+        <w:t>AR</w:t>
+      </w:r>
+      <w:r>
+        <w:rPr>
+          <w:b/>
+        </w:rPr>
+        <w:t>Customers('1200')</w:t>
       </w:r>
       <w:r>
         <w:t xml:space="preserve"> as the URL</w:t>
@@ -852,7 +1006,31 @@
         <w:rPr>
           <w:b/>
         </w:rPr>
-        <w:t>http://localhost/Sage300WebApi/-/SAMLTD/AR/Customers</w:t>
+        <w:t>http://localhost/Sage300WebApi/</w:t>
+      </w:r>
+      <w:r>
+        <w:rPr>
+          <w:b/>
+        </w:rPr>
+        <w:t>v1.0/</w:t>
+      </w:r>
+      <w:r>
+        <w:rPr>
+          <w:b/>
+        </w:rPr>
+        <w:t>-/SAMLTD/AR/</w:t>
+      </w:r>
+      <w:r>
+        <w:rPr>
+          <w:b/>
+        </w:rPr>
+        <w:t>AR</w:t>
+      </w:r>
+      <w:r>
+        <w:rPr>
+          <w:b/>
+        </w:rPr>
+        <w:t>Customers</w:t>
       </w:r>
       <w:r>
         <w:rPr>
@@ -939,8 +1117,16 @@
         <w:rPr>
           <w:b/>
         </w:rPr>
-        <w:t>application/json</w:t>
-      </w:r>
+        <w:t>application/</w:t>
+      </w:r>
+      <w:proofErr w:type="spellStart"/>
+      <w:r>
+        <w:rPr>
+          <w:b/>
+        </w:rPr>
+        <w:t>json</w:t>
+      </w:r>
+      <w:proofErr w:type="spellEnd"/>
       <w:r>
         <w:t xml:space="preserve"> as the value</w:t>
       </w:r>
@@ -1017,10 +1203,10 @@
             <v:path o:extrusionok="f" gradientshapeok="t" o:connecttype="rect"/>
             <o:lock v:ext="edit" aspectratio="t"/>
           </v:shapetype>
-          <v:shape id="_x0000_i1025" type="#_x0000_t75" style="width:468pt;height:128.4pt" o:ole="">
-            <v:imagedata r:id="rId8" o:title=""/>
+          <v:shape id="_x0000_i1025" type="#_x0000_t75" style="width:468pt;height:128.2pt" o:ole="">
+            <v:imagedata r:id="rId7" o:title=""/>
           </v:shape>
-          <o:OLEObject Type="Embed" ProgID="Word.OpenDocumentText.12" ShapeID="_x0000_i1025" DrawAspect="Content" ObjectID="_1531824477" r:id="rId9"/>
+          <o:OLEObject Type="Embed" ProgID="Word.OpenDocumentText.12" ShapeID="_x0000_i1025" DrawAspect="Content" ObjectID="_1540625514" r:id="rId8"/>
         </w:object>
       </w:r>
     </w:p>
@@ -1113,7 +1299,31 @@
         <w:rPr>
           <w:b/>
         </w:rPr>
-        <w:t>http://localhost/Sage300WebApi/-/SAMLTD/AR/Customers('Z_POSTMAN')</w:t>
+        <w:t>http://localhost/Sage300WebApi/</w:t>
+      </w:r>
+      <w:r>
+        <w:rPr>
+          <w:b/>
+        </w:rPr>
+        <w:t>v1.0/</w:t>
+      </w:r>
+      <w:r>
+        <w:rPr>
+          <w:b/>
+        </w:rPr>
+        <w:t>-/SAMLTD/AR/</w:t>
+      </w:r>
+      <w:r>
+        <w:rPr>
+          <w:b/>
+        </w:rPr>
+        <w:t>AR</w:t>
+      </w:r>
+      <w:r>
+        <w:rPr>
+          <w:b/>
+        </w:rPr>
+        <w:t>Customers('Z_POSTMAN')</w:t>
       </w:r>
       <w:r>
         <w:rPr>
@@ -1123,6 +1333,39 @@
       </w:r>
       <w:r>
         <w:t>as the URL</w:t>
+      </w:r>
+    </w:p>
+    <w:p>
+      <w:pPr>
+        <w:pStyle w:val="ListParagraph"/>
+        <w:numPr>
+          <w:ilvl w:val="0"/>
+          <w:numId w:val="1"/>
+        </w:numPr>
+      </w:pPr>
+      <w:r>
+        <w:t xml:space="preserve">Change the request method from a </w:t>
+      </w:r>
+      <w:r>
+        <w:rPr>
+          <w:b/>
+        </w:rPr>
+        <w:t>POST</w:t>
+      </w:r>
+      <w:r>
+        <w:t xml:space="preserve"> to a </w:t>
+      </w:r>
+      <w:r>
+        <w:rPr>
+          <w:b/>
+        </w:rPr>
+        <w:t>P</w:t>
+      </w:r>
+      <w:r>
+        <w:rPr>
+          <w:b/>
+        </w:rPr>
+        <w:t>UT</w:t>
       </w:r>
     </w:p>
     <w:p>
@@ -1163,10 +1406,10 @@
       </w:pPr>
       <w:r>
         <w:object w:dxaOrig="9360" w:dyaOrig="1349">
-          <v:shape id="_x0000_i1026" type="#_x0000_t75" style="width:468pt;height:67.2pt" o:ole="">
-            <v:imagedata r:id="rId10" o:title=""/>
+          <v:shape id="_x0000_i1026" type="#_x0000_t75" style="width:468pt;height:66.55pt" o:ole="">
+            <v:imagedata r:id="rId9" o:title=""/>
           </v:shape>
-          <o:OLEObject Type="Embed" ProgID="Word.OpenDocumentText.12" ShapeID="_x0000_i1026" DrawAspect="Content" ObjectID="_1531824478" r:id="rId11"/>
+          <o:OLEObject Type="Embed" ProgID="Word.OpenDocumentText.12" ShapeID="_x0000_i1026" DrawAspect="Content" ObjectID="_1540625515" r:id="rId10"/>
         </w:object>
       </w:r>
     </w:p>
@@ -1248,7 +1491,13 @@
         <w:rPr>
           <w:b/>
         </w:rPr>
-        <w:t>POST</w:t>
+        <w:t>P</w:t>
+      </w:r>
+      <w:r>
+        <w:rPr>
+          <w:b/>
+        </w:rPr>
+        <w:t>UT</w:t>
       </w:r>
       <w:r>
         <w:t xml:space="preserve"> to a </w:t>
@@ -1334,7 +1583,31 @@
         <w:rPr>
           <w:b/>
         </w:rPr>
-        <w:t>http://localhost/Sage300WebApi/-/SAMLTD/AR/InvoiceBatches</w:t>
+        <w:t>http://localhost/Sage300WebApi/</w:t>
+      </w:r>
+      <w:r>
+        <w:rPr>
+          <w:b/>
+        </w:rPr>
+        <w:t>v1.0/</w:t>
+      </w:r>
+      <w:r>
+        <w:rPr>
+          <w:b/>
+        </w:rPr>
+        <w:t>-/SAMLTD/AR/</w:t>
+      </w:r>
+      <w:r>
+        <w:rPr>
+          <w:b/>
+        </w:rPr>
+        <w:t>AR</w:t>
+      </w:r>
+      <w:r>
+        <w:rPr>
+          <w:b/>
+        </w:rPr>
+        <w:t>InvoiceBatches</w:t>
       </w:r>
       <w:r>
         <w:rPr>
@@ -1415,11 +1688,11 @@
         <w:pStyle w:val="ListParagraph"/>
       </w:pPr>
       <w:r>
-        <w:object w:dxaOrig="9360" w:dyaOrig="6297">
-          <v:shape id="_x0000_i1027" type="#_x0000_t75" style="width:468pt;height:315pt" o:ole="">
-            <v:imagedata r:id="rId12" o:title=""/>
+        <w:object w:dxaOrig="9360" w:dyaOrig="6250">
+          <v:shape id="_x0000_i1027" type="#_x0000_t75" style="width:468pt;height:312.55pt" o:ole="">
+            <v:imagedata r:id="rId11" o:title=""/>
           </v:shape>
-          <o:OLEObject Type="Embed" ProgID="Word.OpenDocumentText.12" ShapeID="_x0000_i1027" DrawAspect="Content" ObjectID="_1531824479" r:id="rId13"/>
+          <o:OLEObject Type="Embed" ProgID="Word.OpenDocumentText.12" ShapeID="_x0000_i1027" DrawAspect="Content" ObjectID="_1540625516" r:id="rId12"/>
         </w:object>
       </w:r>
     </w:p>
@@ -1465,7 +1738,15 @@
         <w:t xml:space="preserve">what was created. </w:t>
       </w:r>
       <w:r>
-        <w:t>Notice the new BatchNumber that was generated.</w:t>
+        <w:t xml:space="preserve">Notice the new </w:t>
+      </w:r>
+      <w:proofErr w:type="spellStart"/>
+      <w:r>
+        <w:t>BatchNumber</w:t>
+      </w:r>
+      <w:proofErr w:type="spellEnd"/>
+      <w:r>
+        <w:t xml:space="preserve"> that was generated.</w:t>
       </w:r>
     </w:p>
     <w:p>
@@ -1518,7 +1799,31 @@
         <w:rPr>
           <w:b/>
         </w:rPr>
-        <w:t>http://localhost/Sage300WebApi/-/SAMLTD/AR/CreateGLBatch($process)</w:t>
+        <w:t>http://localhost/Sage300WebApi/</w:t>
+      </w:r>
+      <w:r>
+        <w:rPr>
+          <w:b/>
+        </w:rPr>
+        <w:t>v1.0/</w:t>
+      </w:r>
+      <w:r>
+        <w:rPr>
+          <w:b/>
+        </w:rPr>
+        <w:t>-/SAMLTD/AR/</w:t>
+      </w:r>
+      <w:r>
+        <w:rPr>
+          <w:b/>
+        </w:rPr>
+        <w:t>AR</w:t>
+      </w:r>
+      <w:r>
+        <w:rPr>
+          <w:b/>
+        </w:rPr>
+        <w:t>CreateGLBatch($process)</w:t>
       </w:r>
       <w:r>
         <w:rPr>
@@ -1573,9 +1878,9 @@
       <w:r>
         <w:object w:dxaOrig="9360" w:dyaOrig="5398">
           <v:shape id="_x0000_i1028" type="#_x0000_t75" style="width:468pt;height:270pt" o:ole="">
-            <v:imagedata r:id="rId14" o:title=""/>
+            <v:imagedata r:id="rId13" o:title=""/>
           </v:shape>
-          <o:OLEObject Type="Embed" ProgID="Word.OpenDocumentText.12" ShapeID="_x0000_i1028" DrawAspect="Content" ObjectID="_1531824480" r:id="rId15"/>
+          <o:OLEObject Type="Embed" ProgID="Word.OpenDocumentText.12" ShapeID="_x0000_i1028" DrawAspect="Content" ObjectID="_1540625517" r:id="rId14"/>
         </w:object>
       </w:r>
     </w:p>
@@ -1647,15 +1952,18 @@
         <w:rPr>
           <w:b/>
         </w:rPr>
-        <w:t>http://localhost/Sage300WebApi/-/SAMLTD/AR/$metadata</w:t>
-      </w:r>
-      <w:r>
-        <w:rPr>
-          <w:b/>
-        </w:rPr>
+        <w:t>http://localhost/Sage300WebApi/v1.0/-/SAMLTD/AR/$metadata</w:t>
+      </w:r>
+      <w:r>
         <w:t xml:space="preserve"> </w:t>
       </w:r>
       <w:r>
+        <w:rPr>
+          <w:b/>
+        </w:rPr>
+        <w:t xml:space="preserve"> </w:t>
+      </w:r>
+      <w:r>
         <w:t>as the URL</w:t>
       </w:r>
     </w:p>
@@ -1757,7 +2065,31 @@
         <w:rPr>
           <w:b/>
         </w:rPr>
-        <w:t>http://localhost/Sage300WebApi/-/SAMLTD/AR/Customers('1200')</w:t>
+        <w:t>http://localhost/Sage300WebApi/</w:t>
+      </w:r>
+      <w:r>
+        <w:rPr>
+          <w:b/>
+        </w:rPr>
+        <w:t>v1.0/</w:t>
+      </w:r>
+      <w:r>
+        <w:rPr>
+          <w:b/>
+        </w:rPr>
+        <w:t>-/SAMLTD/AR/</w:t>
+      </w:r>
+      <w:r>
+        <w:rPr>
+          <w:b/>
+        </w:rPr>
+        <w:t>AR</w:t>
+      </w:r>
+      <w:r>
+        <w:rPr>
+          <w:b/>
+        </w:rPr>
+        <w:t>Customers('1200')</w:t>
       </w:r>
       <w:r>
         <w:rPr>
@@ -1837,10 +2169,10 @@
       </w:pPr>
       <w:r>
         <w:object w:dxaOrig="9360" w:dyaOrig="1349">
-          <v:shape id="_x0000_i1029" type="#_x0000_t75" style="width:468pt;height:67.2pt" o:ole="">
-            <v:imagedata r:id="rId16" o:title=""/>
+          <v:shape id="_x0000_i1029" type="#_x0000_t75" style="width:468pt;height:66.55pt" o:ole="">
+            <v:imagedata r:id="rId15" o:title=""/>
           </v:shape>
-          <o:OLEObject Type="Embed" ProgID="Word.OpenDocumentText.12" ShapeID="_x0000_i1029" DrawAspect="Content" ObjectID="_1531824481" r:id="rId17"/>
+          <o:OLEObject Type="Embed" ProgID="Word.OpenDocumentText.12" ShapeID="_x0000_i1029" DrawAspect="Content" ObjectID="_1540625518" r:id="rId16"/>
         </w:object>
       </w:r>
     </w:p>
@@ -1900,7 +2232,7 @@
 </file>
 
 <file path=word/numbering.xml><?xml version="1.0" encoding="utf-8"?>
-<w:numbering xmlns:wpc="http://schemas.microsoft.com/office/word/2010/wordprocessingCanvas" xmlns:cx="http://schemas.microsoft.com/office/drawing/2014/chartex" xmlns:cx1="http://schemas.microsoft.com/office/drawing/2015/9/8/chartex" xmlns:cx2="http://schemas.microsoft.com/office/drawing/2015/10/21/chartex" xmlns:mc="http://schemas.openxmlformats.org/markup-compatibility/2006" xmlns:o="urn:schemas-microsoft-com:office:office" xmlns:r="http://schemas.openxmlformats.org/officeDocument/2006/relationships" xmlns:m="http://schemas.openxmlformats.org/officeDocument/2006/math" xmlns:v="urn:schemas-microsoft-com:vml" xmlns:wp14="http://schemas.microsoft.com/office/word/2010/wordprocessingDrawing" xmlns:wp="http://schemas.openxmlformats.org/drawingml/2006/wordprocessingDrawing" xmlns:w10="urn:schemas-microsoft-com:office:word" xmlns:w="http://schemas.openxmlformats.org/wordprocessingml/2006/main" xmlns:w14="http://schemas.microsoft.com/office/word/2010/wordml" xmlns:w15="http://schemas.microsoft.com/office/word/2012/wordml" xmlns:w16se="http://schemas.microsoft.com/office/word/2015/wordml/symex" xmlns:wpg="http://schemas.microsoft.com/office/word/2010/wordprocessingGroup" xmlns:wpi="http://schemas.microsoft.com/office/word/2010/wordprocessingInk" xmlns:wne="http://schemas.microsoft.com/office/word/2006/wordml" xmlns:wps="http://schemas.microsoft.com/office/word/2010/wordprocessingShape" mc:Ignorable="w14 w15 w16se wp14">
+<w:numbering xmlns:wpc="http://schemas.microsoft.com/office/word/2010/wordprocessingCanvas" xmlns:mc="http://schemas.openxmlformats.org/markup-compatibility/2006" xmlns:o="urn:schemas-microsoft-com:office:office" xmlns:r="http://schemas.openxmlformats.org/officeDocument/2006/relationships" xmlns:m="http://schemas.openxmlformats.org/officeDocument/2006/math" xmlns:v="urn:schemas-microsoft-com:vml" xmlns:wp14="http://schemas.microsoft.com/office/word/2010/wordprocessingDrawing" xmlns:wp="http://schemas.openxmlformats.org/drawingml/2006/wordprocessingDrawing" xmlns:w10="urn:schemas-microsoft-com:office:word" xmlns:w="http://schemas.openxmlformats.org/wordprocessingml/2006/main" xmlns:w14="http://schemas.microsoft.com/office/word/2010/wordml" xmlns:w15="http://schemas.microsoft.com/office/word/2012/wordml" xmlns:wpg="http://schemas.microsoft.com/office/word/2010/wordprocessingGroup" xmlns:wpi="http://schemas.microsoft.com/office/word/2010/wordprocessingInk" xmlns:wne="http://schemas.microsoft.com/office/word/2006/wordml" xmlns:wps="http://schemas.microsoft.com/office/word/2010/wordprocessingShape" mc:Ignorable="w14 w15 wp14">
   <w:abstractNum w:abstractNumId="0" w15:restartNumberingAfterBreak="0">
     <w:nsid w:val="01AE2BA3"/>
     <w:multiLevelType w:val="hybridMultilevel"/>
@@ -2641,7 +2973,7 @@
 </file>
 
 <file path=word/styles.xml><?xml version="1.0" encoding="utf-8"?>
-<w:styles xmlns:mc="http://schemas.openxmlformats.org/markup-compatibility/2006" xmlns:r="http://schemas.openxmlformats.org/officeDocument/2006/relationships" xmlns:w="http://schemas.openxmlformats.org/wordprocessingml/2006/main" xmlns:w14="http://schemas.microsoft.com/office/word/2010/wordml" xmlns:w15="http://schemas.microsoft.com/office/word/2012/wordml" xmlns:w16se="http://schemas.microsoft.com/office/word/2015/wordml/symex" mc:Ignorable="w14 w15 w16se">
+<w:styles xmlns:mc="http://schemas.openxmlformats.org/markup-compatibility/2006" xmlns:r="http://schemas.openxmlformats.org/officeDocument/2006/relationships" xmlns:w="http://schemas.openxmlformats.org/wordprocessingml/2006/main" xmlns:w14="http://schemas.microsoft.com/office/word/2010/wordml" xmlns:w15="http://schemas.microsoft.com/office/word/2012/wordml" mc:Ignorable="w14 w15">
   <w:docDefaults>
     <w:rPrDefault>
       <w:rPr>
@@ -2657,7 +2989,7 @@
       </w:pPr>
     </w:pPrDefault>
   </w:docDefaults>
-  <w:latentStyles w:defLockedState="0" w:defUIPriority="99" w:defSemiHidden="0" w:defUnhideWhenUsed="0" w:defQFormat="0" w:count="372">
+  <w:latentStyles w:defLockedState="0" w:defUIPriority="99" w:defSemiHidden="0" w:defUnhideWhenUsed="0" w:defQFormat="0" w:count="371">
     <w:lsdException w:name="Normal" w:uiPriority="0" w:qFormat="1"/>
     <w:lsdException w:name="heading 1" w:uiPriority="9" w:qFormat="1"/>
     <w:lsdException w:name="heading 2" w:semiHidden="1" w:uiPriority="9" w:unhideWhenUsed="1" w:qFormat="1"/>
@@ -3029,7 +3361,6 @@
     <w:lsdException w:name="List Table 5 Dark Accent 6" w:uiPriority="50"/>
     <w:lsdException w:name="List Table 6 Colorful Accent 6" w:uiPriority="51"/>
     <w:lsdException w:name="List Table 7 Colorful Accent 6" w:uiPriority="52"/>
-    <w:lsdException w:name="Mention" w:semiHidden="1" w:unhideWhenUsed="1"/>
   </w:latentStyles>
   <w:style w:type="paragraph" w:default="1" w:styleId="Normal">
     <w:name w:val="Normal"/>
@@ -3127,6 +3458,36 @@
       <w:color w:val="2E74B5" w:themeColor="accent1" w:themeShade="BF"/>
       <w:sz w:val="32"/>
       <w:szCs w:val="32"/>
+    </w:rPr>
+  </w:style>
+  <w:style w:type="paragraph" w:styleId="BalloonText">
+    <w:name w:val="Balloon Text"/>
+    <w:basedOn w:val="Normal"/>
+    <w:link w:val="BalloonTextChar"/>
+    <w:uiPriority w:val="99"/>
+    <w:semiHidden/>
+    <w:unhideWhenUsed/>
+    <w:rsid w:val="00420E79"/>
+    <w:pPr>
+      <w:spacing w:after="0" w:line="240" w:lineRule="auto"/>
+    </w:pPr>
+    <w:rPr>
+      <w:rFonts w:ascii="Segoe UI" w:hAnsi="Segoe UI" w:cs="Segoe UI"/>
+      <w:sz w:val="18"/>
+      <w:szCs w:val="18"/>
+    </w:rPr>
+  </w:style>
+  <w:style w:type="character" w:customStyle="1" w:styleId="BalloonTextChar">
+    <w:name w:val="Balloon Text Char"/>
+    <w:basedOn w:val="DefaultParagraphFont"/>
+    <w:link w:val="BalloonText"/>
+    <w:uiPriority w:val="99"/>
+    <w:semiHidden/>
+    <w:rsid w:val="00420E79"/>
+    <w:rPr>
+      <w:rFonts w:ascii="Segoe UI" w:hAnsi="Segoe UI" w:cs="Segoe UI"/>
+      <w:sz w:val="18"/>
+      <w:szCs w:val="18"/>
     </w:rPr>
   </w:style>
 </w:styles>
@@ -3391,4 +3752,16 @@
     </a:ext>
   </a:extLst>
 </a:theme>
+</file>
+
+<file path=customXml/item1.xml><?xml version="1.0" encoding="utf-8"?>
+<b:Sources xmlns:b="http://schemas.openxmlformats.org/officeDocument/2006/bibliography" xmlns="http://schemas.openxmlformats.org/officeDocument/2006/bibliography" SelectedStyle="\APASixthEditionOfficeOnline.xsl" StyleName="APA" Version="6"/>
+</file>
+
+<file path=customXml/itemProps1.xml><?xml version="1.0" encoding="utf-8"?>
+<ds:datastoreItem xmlns:ds="http://schemas.openxmlformats.org/officeDocument/2006/customXml" ds:itemID="{BB28A390-76D1-4682-A28F-1ED3D8770BCD}">
+  <ds:schemaRefs>
+    <ds:schemaRef ds:uri="http://schemas.openxmlformats.org/officeDocument/2006/bibliography"/>
+  </ds:schemaRefs>
+</ds:datastoreItem>
 </file>
</xml_diff>

<commit_message>
2017.2 WebApi Postman changes
</commit_message>
<xml_diff>
--- a/samples/WebAPI_Postman/WebAPI_Postman_Instructions.docx
+++ b/samples/WebAPI_Postman/WebAPI_Postman_Instructions.docx
@@ -113,6 +113,21 @@
         <w:rPr>
           <w:b/>
         </w:rPr>
+        <w:t>?</w:t>
+      </w:r>
+      <w:r>
+        <w:t xml:space="preserve"> </w:t>
+      </w:r>
+      <w:r>
+        <w:rPr>
+          <w:b/>
+        </w:rPr>
+        <w:t>$count=true</w:t>
+      </w:r>
+      <w:r>
+        <w:rPr>
+          <w:b/>
+        </w:rPr>
         <w:t xml:space="preserve"> </w:t>
       </w:r>
       <w:r>
@@ -639,15 +654,319 @@
       <w:r>
         <w:t>Get Records using a Complex Filter</w:t>
       </w:r>
+    </w:p>
+    <w:p>
+      <w:pPr>
+        <w:pStyle w:val="ListParagraph"/>
+        <w:numPr>
+          <w:ilvl w:val="0"/>
+          <w:numId w:val="1"/>
+        </w:numPr>
+      </w:pPr>
+      <w:r>
+        <w:t xml:space="preserve">Duplicate this request and enter </w:t>
+      </w:r>
+      <w:r>
+        <w:rPr>
+          <w:b/>
+        </w:rPr>
+        <w:t>http://localhost/Sage300WebApi/v1.0/-/SAMLTD/AR/ARCustomers?$filter=BalanceD</w:t>
+      </w:r>
+      <w:r>
+        <w:rPr>
+          <w:b/>
+        </w:rPr>
+        <w:t xml:space="preserve">ueInCustomerCurrency </w:t>
+      </w:r>
+      <w:proofErr w:type="spellStart"/>
+      <w:r>
+        <w:rPr>
+          <w:b/>
+        </w:rPr>
+        <w:t>gt</w:t>
+      </w:r>
+      <w:proofErr w:type="spellEnd"/>
+      <w:r>
+        <w:rPr>
+          <w:b/>
+        </w:rPr>
+        <w:t xml:space="preserve"> 1000.00</w:t>
+      </w:r>
+      <w:r>
+        <w:rPr>
+          <w:b/>
+        </w:rPr>
+        <w:t xml:space="preserve"> and </w:t>
+      </w:r>
+      <w:proofErr w:type="spellStart"/>
+      <w:r>
+        <w:rPr>
+          <w:b/>
+        </w:rPr>
+        <w:t>DateOfLastInvoice</w:t>
+      </w:r>
+      <w:proofErr w:type="spellEnd"/>
+      <w:r>
+        <w:rPr>
+          <w:b/>
+        </w:rPr>
+        <w:t xml:space="preserve"> </w:t>
+      </w:r>
+      <w:proofErr w:type="spellStart"/>
+      <w:r>
+        <w:rPr>
+          <w:b/>
+        </w:rPr>
+        <w:t>gt</w:t>
+      </w:r>
+      <w:proofErr w:type="spellEnd"/>
+      <w:r>
+        <w:rPr>
+          <w:b/>
+        </w:rPr>
+        <w:t xml:space="preserve"> 2016-12-31 and </w:t>
+      </w:r>
+      <w:proofErr w:type="spellStart"/>
+      <w:r>
+        <w:rPr>
+          <w:b/>
+        </w:rPr>
+        <w:t>AccountType</w:t>
+      </w:r>
+      <w:proofErr w:type="spellEnd"/>
+      <w:r>
+        <w:rPr>
+          <w:b/>
+        </w:rPr>
+        <w:t xml:space="preserve"> </w:t>
+      </w:r>
+      <w:proofErr w:type="spellStart"/>
+      <w:r>
+        <w:rPr>
+          <w:b/>
+        </w:rPr>
+        <w:t>eq</w:t>
+      </w:r>
+      <w:proofErr w:type="spellEnd"/>
+      <w:r>
+        <w:rPr>
+          <w:b/>
+        </w:rPr>
+        <w:t xml:space="preserve"> '</w:t>
+      </w:r>
+      <w:proofErr w:type="spellStart"/>
+      <w:r>
+        <w:rPr>
+          <w:b/>
+        </w:rPr>
+        <w:t>BalanceForward</w:t>
+      </w:r>
+      <w:proofErr w:type="spellEnd"/>
+      <w:r>
+        <w:rPr>
+          <w:b/>
+        </w:rPr>
+        <w:t>'</w:t>
+      </w:r>
+    </w:p>
+    <w:p>
+      <w:pPr>
+        <w:pStyle w:val="ListParagraph"/>
+        <w:numPr>
+          <w:ilvl w:val="0"/>
+          <w:numId w:val="1"/>
+        </w:numPr>
+      </w:pPr>
+      <w:r>
+        <w:t xml:space="preserve">Click </w:t>
+      </w:r>
+      <w:r>
+        <w:rPr>
+          <w:b/>
+        </w:rPr>
+        <w:t>Send</w:t>
+      </w:r>
+      <w:r>
+        <w:t xml:space="preserve"> and examine the resulting payload of customers</w:t>
+      </w:r>
+    </w:p>
+    <w:p>
+      <w:pPr>
+        <w:pStyle w:val="ListParagraph"/>
+        <w:numPr>
+          <w:ilvl w:val="1"/>
+          <w:numId w:val="1"/>
+        </w:numPr>
+      </w:pPr>
+      <w:r>
+        <w:lastRenderedPageBreak/>
+        <w:t xml:space="preserve">This results in a </w:t>
+      </w:r>
+      <w:r>
+        <w:t xml:space="preserve">complex </w:t>
+      </w:r>
+      <w:r>
+        <w:t>filtered result set of customers</w:t>
+      </w:r>
+      <w:r>
+        <w:t xml:space="preserve">. Examine the way dates, decimals and </w:t>
+      </w:r>
+      <w:proofErr w:type="spellStart"/>
+      <w:r>
+        <w:t>enums</w:t>
+      </w:r>
+      <w:proofErr w:type="spellEnd"/>
+      <w:r>
+        <w:t xml:space="preserve"> are formatted in filter queries. </w:t>
+      </w:r>
+    </w:p>
+    <w:p>
+      <w:pPr>
+        <w:pStyle w:val="ListParagraph"/>
+        <w:numPr>
+          <w:ilvl w:val="0"/>
+          <w:numId w:val="1"/>
+        </w:numPr>
+      </w:pPr>
+      <w:r>
+        <w:rPr>
+          <w:b/>
+        </w:rPr>
+        <w:t>Save</w:t>
+      </w:r>
+      <w:r>
+        <w:t xml:space="preserve"> this request and rename it </w:t>
+      </w:r>
+      <w:r>
+        <w:t xml:space="preserve">to </w:t>
+      </w:r>
+      <w:r>
+        <w:rPr>
+          <w:b/>
+        </w:rPr>
+        <w:t>Get Records using a Complex Filter</w:t>
+      </w:r>
+    </w:p>
+    <w:p>
+      <w:pPr>
+        <w:pStyle w:val="Heading1"/>
+      </w:pPr>
+      <w:r>
+        <w:t xml:space="preserve">Get Records </w:t>
+      </w:r>
+      <w:r>
+        <w:t>with a subset of properties to include in the response</w:t>
+      </w:r>
+    </w:p>
+    <w:p>
+      <w:pPr>
+        <w:pStyle w:val="ListParagraph"/>
+        <w:numPr>
+          <w:ilvl w:val="0"/>
+          <w:numId w:val="9"/>
+        </w:numPr>
+      </w:pPr>
+      <w:r>
+        <w:t xml:space="preserve">Duplicate this request and enter </w:t>
+      </w:r>
+      <w:r>
+        <w:rPr>
+          <w:b/>
+        </w:rPr>
+        <w:t>http://localhost/Sage300WebApi/v1.0/-/SAMLTD/AR/ARCustomers</w:t>
+      </w:r>
+      <w:r>
+        <w:rPr>
+          <w:b/>
+        </w:rPr>
+        <w:t>?$count=true&amp;$select=CustomerNumber,ShortName,GroupCode</w:t>
+      </w:r>
+    </w:p>
+    <w:p>
+      <w:pPr>
+        <w:pStyle w:val="ListParagraph"/>
+        <w:numPr>
+          <w:ilvl w:val="0"/>
+          <w:numId w:val="9"/>
+        </w:numPr>
+      </w:pPr>
+      <w:r>
+        <w:t xml:space="preserve">Click </w:t>
+      </w:r>
+      <w:r>
+        <w:rPr>
+          <w:b/>
+        </w:rPr>
+        <w:t>Send</w:t>
+      </w:r>
+      <w:r>
+        <w:t xml:space="preserve"> and examine the resulting payload of customers</w:t>
+      </w:r>
+    </w:p>
+    <w:p>
+      <w:pPr>
+        <w:pStyle w:val="ListParagraph"/>
+        <w:numPr>
+          <w:ilvl w:val="1"/>
+          <w:numId w:val="9"/>
+        </w:numPr>
+      </w:pPr>
+      <w:r>
+        <w:t xml:space="preserve">This results </w:t>
+      </w:r>
+      <w:r>
+        <w:t>in a subset of properties in the response payload</w:t>
+      </w:r>
+      <w:r>
+        <w:t xml:space="preserve">. </w:t>
+      </w:r>
+    </w:p>
+    <w:p>
+      <w:pPr>
+        <w:pStyle w:val="ListParagraph"/>
+        <w:numPr>
+          <w:ilvl w:val="0"/>
+          <w:numId w:val="9"/>
+        </w:numPr>
+      </w:pPr>
+      <w:r>
+        <w:rPr>
+          <w:b/>
+        </w:rPr>
+        <w:t>Save</w:t>
+      </w:r>
+      <w:r>
+        <w:t xml:space="preserve"> this request and rename it to </w:t>
+      </w:r>
+      <w:r>
+        <w:rPr>
+          <w:b/>
+        </w:rPr>
+        <w:t>Get Records using a Complex Filter</w:t>
+      </w:r>
       <w:bookmarkStart w:id="0" w:name="_GoBack"/>
       <w:bookmarkEnd w:id="0"/>
     </w:p>
     <w:p>
       <w:pPr>
-        <w:pStyle w:val="ListParagraph"/>
-        <w:numPr>
-          <w:ilvl w:val="0"/>
-          <w:numId w:val="1"/>
+        <w:pStyle w:val="Heading1"/>
+      </w:pPr>
+      <w:r>
+        <w:t xml:space="preserve">Get </w:t>
+      </w:r>
+      <w:r>
+        <w:t>a Record</w:t>
+      </w:r>
+      <w:r>
+        <w:t xml:space="preserve"> by Key</w:t>
+      </w:r>
+    </w:p>
+    <w:p>
+      <w:pPr>
+        <w:pStyle w:val="ListParagraph"/>
+        <w:numPr>
+          <w:ilvl w:val="0"/>
+          <w:numId w:val="9"/>
         </w:numPr>
       </w:pPr>
       <w:r>
@@ -657,477 +976,271 @@
         <w:rPr>
           <w:b/>
         </w:rPr>
-        <w:t>http://localhost/Sage300WebApi/v1.0/-/SAMLTD/AR/ARCustomers?$filter=BalanceD</w:t>
-      </w:r>
-      <w:r>
-        <w:rPr>
-          <w:b/>
-        </w:rPr>
-        <w:t xml:space="preserve">ueInCustomerCurrency </w:t>
+        <w:t>http://localhost/Sage300WebApi/</w:t>
+      </w:r>
+      <w:r>
+        <w:rPr>
+          <w:b/>
+        </w:rPr>
+        <w:t>v1.0/</w:t>
+      </w:r>
+      <w:r>
+        <w:rPr>
+          <w:b/>
+        </w:rPr>
+        <w:t>-/SAMLTD/AR/</w:t>
+      </w:r>
+      <w:r>
+        <w:rPr>
+          <w:b/>
+        </w:rPr>
+        <w:t>AR</w:t>
+      </w:r>
+      <w:r>
+        <w:rPr>
+          <w:b/>
+        </w:rPr>
+        <w:t>Customers('1200')</w:t>
+      </w:r>
+      <w:r>
+        <w:t xml:space="preserve"> as the URL</w:t>
+      </w:r>
+    </w:p>
+    <w:p>
+      <w:pPr>
+        <w:pStyle w:val="ListParagraph"/>
+        <w:numPr>
+          <w:ilvl w:val="0"/>
+          <w:numId w:val="9"/>
+        </w:numPr>
+      </w:pPr>
+      <w:r>
+        <w:t xml:space="preserve">Click </w:t>
+      </w:r>
+      <w:r>
+        <w:rPr>
+          <w:b/>
+        </w:rPr>
+        <w:t>Send</w:t>
+      </w:r>
+      <w:r>
+        <w:t xml:space="preserve"> and examine the resulting </w:t>
+      </w:r>
+      <w:r>
+        <w:t>single customer record</w:t>
+      </w:r>
+    </w:p>
+    <w:p>
+      <w:pPr>
+        <w:pStyle w:val="ListParagraph"/>
+        <w:numPr>
+          <w:ilvl w:val="1"/>
+          <w:numId w:val="9"/>
+        </w:numPr>
+      </w:pPr>
+      <w:r>
+        <w:t>This results in a</w:t>
+      </w:r>
+      <w:r>
+        <w:t xml:space="preserve"> single </w:t>
+      </w:r>
+      <w:r>
+        <w:t xml:space="preserve">customer </w:t>
+      </w:r>
+      <w:r>
+        <w:t>record and is referred to as an entry</w:t>
+      </w:r>
+      <w:r>
+        <w:t xml:space="preserve">. </w:t>
+      </w:r>
+    </w:p>
+    <w:p>
+      <w:pPr>
+        <w:pStyle w:val="ListParagraph"/>
+        <w:numPr>
+          <w:ilvl w:val="0"/>
+          <w:numId w:val="9"/>
+        </w:numPr>
+      </w:pPr>
+      <w:r>
+        <w:rPr>
+          <w:b/>
+        </w:rPr>
+        <w:t>Save</w:t>
+      </w:r>
+      <w:r>
+        <w:t xml:space="preserve"> this request and rename it to </w:t>
+      </w:r>
+      <w:r>
+        <w:rPr>
+          <w:b/>
+        </w:rPr>
+        <w:t xml:space="preserve">Get </w:t>
+      </w:r>
+      <w:r>
+        <w:rPr>
+          <w:b/>
+        </w:rPr>
+        <w:t>a Record</w:t>
+      </w:r>
+      <w:r>
+        <w:rPr>
+          <w:b/>
+        </w:rPr>
+        <w:t xml:space="preserve"> </w:t>
+      </w:r>
+      <w:r>
+        <w:rPr>
+          <w:b/>
+        </w:rPr>
+        <w:t>by Key</w:t>
+      </w:r>
+    </w:p>
+    <w:p>
+      <w:pPr>
+        <w:pStyle w:val="Heading1"/>
+      </w:pPr>
+      <w:r>
+        <w:t>Create a Record</w:t>
+      </w:r>
+    </w:p>
+    <w:p>
+      <w:pPr>
+        <w:pStyle w:val="ListParagraph"/>
+        <w:numPr>
+          <w:ilvl w:val="0"/>
+          <w:numId w:val="9"/>
+        </w:numPr>
+      </w:pPr>
+      <w:r>
+        <w:t xml:space="preserve">Duplicate this request and enter </w:t>
+      </w:r>
+      <w:r>
+        <w:rPr>
+          <w:b/>
+        </w:rPr>
+        <w:t>http://localhost/Sage300WebApi/</w:t>
+      </w:r>
+      <w:r>
+        <w:rPr>
+          <w:b/>
+        </w:rPr>
+        <w:t>v1.0/</w:t>
+      </w:r>
+      <w:r>
+        <w:rPr>
+          <w:b/>
+        </w:rPr>
+        <w:t>-/SAMLTD/AR/</w:t>
+      </w:r>
+      <w:r>
+        <w:rPr>
+          <w:b/>
+        </w:rPr>
+        <w:t>AR</w:t>
+      </w:r>
+      <w:r>
+        <w:rPr>
+          <w:b/>
+        </w:rPr>
+        <w:t>Customers</w:t>
+      </w:r>
+      <w:r>
+        <w:rPr>
+          <w:b/>
+        </w:rPr>
+        <w:t xml:space="preserve"> </w:t>
+      </w:r>
+      <w:r>
+        <w:t>as the URL</w:t>
+      </w:r>
+    </w:p>
+    <w:p>
+      <w:pPr>
+        <w:pStyle w:val="ListParagraph"/>
+        <w:numPr>
+          <w:ilvl w:val="0"/>
+          <w:numId w:val="9"/>
+        </w:numPr>
+      </w:pPr>
+      <w:r>
+        <w:t xml:space="preserve">Change the request method from a </w:t>
+      </w:r>
+      <w:r>
+        <w:rPr>
+          <w:b/>
+        </w:rPr>
+        <w:t>G</w:t>
+      </w:r>
+      <w:r>
+        <w:rPr>
+          <w:b/>
+        </w:rPr>
+        <w:t>ET</w:t>
+      </w:r>
+      <w:r>
+        <w:t xml:space="preserve"> to a </w:t>
+      </w:r>
+      <w:r>
+        <w:rPr>
+          <w:b/>
+        </w:rPr>
+        <w:t>POST</w:t>
+      </w:r>
+    </w:p>
+    <w:p>
+      <w:pPr>
+        <w:pStyle w:val="ListParagraph"/>
+        <w:numPr>
+          <w:ilvl w:val="0"/>
+          <w:numId w:val="9"/>
+        </w:numPr>
+      </w:pPr>
+      <w:r>
+        <w:t xml:space="preserve">Select the </w:t>
+      </w:r>
+      <w:r>
+        <w:rPr>
+          <w:b/>
+        </w:rPr>
+        <w:t>Headers</w:t>
+      </w:r>
+      <w:r>
+        <w:rPr>
+          <w:b/>
+        </w:rPr>
+        <w:t xml:space="preserve"> </w:t>
+      </w:r>
+      <w:r>
+        <w:t xml:space="preserve">tab and enter </w:t>
+      </w:r>
+      <w:r>
+        <w:rPr>
+          <w:b/>
+        </w:rPr>
+        <w:t>Content-Type</w:t>
+      </w:r>
+      <w:r>
+        <w:t xml:space="preserve"> as the</w:t>
+      </w:r>
+      <w:r>
+        <w:t xml:space="preserve"> key and </w:t>
+      </w:r>
+      <w:r>
+        <w:rPr>
+          <w:b/>
+        </w:rPr>
+        <w:t>application/</w:t>
       </w:r>
       <w:proofErr w:type="spellStart"/>
       <w:r>
         <w:rPr>
           <w:b/>
         </w:rPr>
-        <w:t>gt</w:t>
+        <w:t>json</w:t>
       </w:r>
       <w:proofErr w:type="spellEnd"/>
       <w:r>
-        <w:rPr>
-          <w:b/>
-        </w:rPr>
-        <w:t xml:space="preserve"> 1000.00</w:t>
-      </w:r>
-      <w:r>
-        <w:rPr>
-          <w:b/>
-        </w:rPr>
-        <w:t xml:space="preserve"> and </w:t>
-      </w:r>
-      <w:proofErr w:type="spellStart"/>
-      <w:r>
-        <w:rPr>
-          <w:b/>
-        </w:rPr>
-        <w:t>DateOfLastInvoice</w:t>
-      </w:r>
-      <w:proofErr w:type="spellEnd"/>
-      <w:r>
-        <w:rPr>
-          <w:b/>
-        </w:rPr>
-        <w:t xml:space="preserve"> </w:t>
-      </w:r>
-      <w:proofErr w:type="spellStart"/>
-      <w:r>
-        <w:rPr>
-          <w:b/>
-        </w:rPr>
-        <w:t>gt</w:t>
-      </w:r>
-      <w:proofErr w:type="spellEnd"/>
-      <w:r>
-        <w:rPr>
-          <w:b/>
-        </w:rPr>
-        <w:t xml:space="preserve"> 2016-12-31 and </w:t>
-      </w:r>
-      <w:proofErr w:type="spellStart"/>
-      <w:r>
-        <w:rPr>
-          <w:b/>
-        </w:rPr>
-        <w:t>AccountType</w:t>
-      </w:r>
-      <w:proofErr w:type="spellEnd"/>
-      <w:r>
-        <w:rPr>
-          <w:b/>
-        </w:rPr>
-        <w:t xml:space="preserve"> </w:t>
-      </w:r>
-      <w:proofErr w:type="spellStart"/>
-      <w:r>
-        <w:rPr>
-          <w:b/>
-        </w:rPr>
-        <w:t>eq</w:t>
-      </w:r>
-      <w:proofErr w:type="spellEnd"/>
-      <w:r>
-        <w:rPr>
-          <w:b/>
-        </w:rPr>
-        <w:t xml:space="preserve"> '</w:t>
-      </w:r>
-      <w:proofErr w:type="spellStart"/>
-      <w:r>
-        <w:rPr>
-          <w:b/>
-        </w:rPr>
-        <w:t>BalanceForward</w:t>
-      </w:r>
-      <w:proofErr w:type="spellEnd"/>
-      <w:r>
-        <w:rPr>
-          <w:b/>
-        </w:rPr>
-        <w:t>'</w:t>
-      </w:r>
-    </w:p>
-    <w:p>
-      <w:pPr>
-        <w:pStyle w:val="ListParagraph"/>
-        <w:numPr>
-          <w:ilvl w:val="0"/>
-          <w:numId w:val="1"/>
-        </w:numPr>
-      </w:pPr>
-      <w:r>
-        <w:t xml:space="preserve">Click </w:t>
-      </w:r>
-      <w:r>
-        <w:rPr>
-          <w:b/>
-        </w:rPr>
-        <w:t>Send</w:t>
-      </w:r>
-      <w:r>
-        <w:t xml:space="preserve"> and examine the resulting payload of customers</w:t>
-      </w:r>
-    </w:p>
-    <w:p>
-      <w:pPr>
-        <w:pStyle w:val="ListParagraph"/>
-        <w:numPr>
-          <w:ilvl w:val="1"/>
-          <w:numId w:val="1"/>
-        </w:numPr>
-      </w:pPr>
-      <w:r>
-        <w:lastRenderedPageBreak/>
-        <w:t xml:space="preserve">This results in a </w:t>
-      </w:r>
-      <w:r>
-        <w:t xml:space="preserve">complex </w:t>
-      </w:r>
-      <w:r>
-        <w:t>filtered result set of customers</w:t>
-      </w:r>
-      <w:r>
-        <w:t xml:space="preserve">. Examine the way dates, decimals and </w:t>
-      </w:r>
-      <w:proofErr w:type="spellStart"/>
-      <w:r>
-        <w:t>enums</w:t>
-      </w:r>
-      <w:proofErr w:type="spellEnd"/>
-      <w:r>
-        <w:t xml:space="preserve"> are formatted in filter queries. </w:t>
-      </w:r>
-    </w:p>
-    <w:p>
-      <w:pPr>
-        <w:pStyle w:val="ListParagraph"/>
-        <w:numPr>
-          <w:ilvl w:val="0"/>
-          <w:numId w:val="1"/>
-        </w:numPr>
-      </w:pPr>
-      <w:r>
-        <w:rPr>
-          <w:b/>
-        </w:rPr>
-        <w:t>Save</w:t>
-      </w:r>
-      <w:r>
-        <w:t xml:space="preserve"> this request and rename it </w:t>
-      </w:r>
-      <w:r>
-        <w:t xml:space="preserve">to </w:t>
-      </w:r>
-      <w:r>
-        <w:rPr>
-          <w:b/>
-        </w:rPr>
-        <w:t>Get Records using a Complex Filter</w:t>
-      </w:r>
-    </w:p>
-    <w:p>
-      <w:pPr>
-        <w:pStyle w:val="Heading1"/>
-      </w:pPr>
-      <w:r>
-        <w:t xml:space="preserve">Get </w:t>
-      </w:r>
-      <w:r>
-        <w:t>a Record</w:t>
-      </w:r>
-      <w:r>
-        <w:t xml:space="preserve"> by Key</w:t>
-      </w:r>
-    </w:p>
-    <w:p>
-      <w:pPr>
-        <w:pStyle w:val="ListParagraph"/>
-        <w:numPr>
-          <w:ilvl w:val="0"/>
-          <w:numId w:val="1"/>
-        </w:numPr>
-      </w:pPr>
-      <w:r>
-        <w:t xml:space="preserve">Duplicate this request and enter </w:t>
-      </w:r>
-      <w:r>
-        <w:rPr>
-          <w:b/>
-        </w:rPr>
-        <w:t>http://localhost/Sage300WebApi/</w:t>
-      </w:r>
-      <w:r>
-        <w:rPr>
-          <w:b/>
-        </w:rPr>
-        <w:t>v1.0/</w:t>
-      </w:r>
-      <w:r>
-        <w:rPr>
-          <w:b/>
-        </w:rPr>
-        <w:t>-/SAMLTD/AR/</w:t>
-      </w:r>
-      <w:r>
-        <w:rPr>
-          <w:b/>
-        </w:rPr>
-        <w:t>AR</w:t>
-      </w:r>
-      <w:r>
-        <w:rPr>
-          <w:b/>
-        </w:rPr>
-        <w:t>Customers('1200')</w:t>
-      </w:r>
-      <w:r>
-        <w:t xml:space="preserve"> as the URL</w:t>
-      </w:r>
-    </w:p>
-    <w:p>
-      <w:pPr>
-        <w:pStyle w:val="ListParagraph"/>
-        <w:numPr>
-          <w:ilvl w:val="0"/>
-          <w:numId w:val="1"/>
-        </w:numPr>
-      </w:pPr>
-      <w:r>
-        <w:t xml:space="preserve">Click </w:t>
-      </w:r>
-      <w:r>
-        <w:rPr>
-          <w:b/>
-        </w:rPr>
-        <w:t>Send</w:t>
-      </w:r>
-      <w:r>
-        <w:t xml:space="preserve"> and examine the resulting </w:t>
-      </w:r>
-      <w:r>
-        <w:t>single customer record</w:t>
-      </w:r>
-    </w:p>
-    <w:p>
-      <w:pPr>
-        <w:pStyle w:val="ListParagraph"/>
-        <w:numPr>
-          <w:ilvl w:val="1"/>
-          <w:numId w:val="1"/>
-        </w:numPr>
-      </w:pPr>
-      <w:r>
-        <w:t>This results in a</w:t>
-      </w:r>
-      <w:r>
-        <w:t xml:space="preserve"> single </w:t>
-      </w:r>
-      <w:r>
-        <w:t xml:space="preserve">customer </w:t>
-      </w:r>
-      <w:r>
-        <w:t>record and is referred to as an entry</w:t>
-      </w:r>
-      <w:r>
-        <w:t xml:space="preserve">. </w:t>
-      </w:r>
-    </w:p>
-    <w:p>
-      <w:pPr>
-        <w:pStyle w:val="ListParagraph"/>
-        <w:numPr>
-          <w:ilvl w:val="0"/>
-          <w:numId w:val="1"/>
-        </w:numPr>
-      </w:pPr>
-      <w:r>
-        <w:rPr>
-          <w:b/>
-        </w:rPr>
-        <w:t>Save</w:t>
-      </w:r>
-      <w:r>
-        <w:t xml:space="preserve"> this request and rename it to </w:t>
-      </w:r>
-      <w:r>
-        <w:rPr>
-          <w:b/>
-        </w:rPr>
-        <w:t xml:space="preserve">Get </w:t>
-      </w:r>
-      <w:r>
-        <w:rPr>
-          <w:b/>
-        </w:rPr>
-        <w:t>a Record</w:t>
-      </w:r>
-      <w:r>
-        <w:rPr>
-          <w:b/>
-        </w:rPr>
-        <w:t xml:space="preserve"> </w:t>
-      </w:r>
-      <w:r>
-        <w:rPr>
-          <w:b/>
-        </w:rPr>
-        <w:t>by Key</w:t>
-      </w:r>
-    </w:p>
-    <w:p>
-      <w:pPr>
-        <w:pStyle w:val="Heading1"/>
-      </w:pPr>
-      <w:r>
-        <w:t>Create a Record</w:t>
-      </w:r>
-    </w:p>
-    <w:p>
-      <w:pPr>
-        <w:pStyle w:val="ListParagraph"/>
-        <w:numPr>
-          <w:ilvl w:val="0"/>
-          <w:numId w:val="1"/>
-        </w:numPr>
-      </w:pPr>
-      <w:r>
-        <w:t xml:space="preserve">Duplicate this request and enter </w:t>
-      </w:r>
-      <w:r>
-        <w:rPr>
-          <w:b/>
-        </w:rPr>
-        <w:t>http://localhost/Sage300WebApi/</w:t>
-      </w:r>
-      <w:r>
-        <w:rPr>
-          <w:b/>
-        </w:rPr>
-        <w:t>v1.0/</w:t>
-      </w:r>
-      <w:r>
-        <w:rPr>
-          <w:b/>
-        </w:rPr>
-        <w:t>-/SAMLTD/AR/</w:t>
-      </w:r>
-      <w:r>
-        <w:rPr>
-          <w:b/>
-        </w:rPr>
-        <w:t>AR</w:t>
-      </w:r>
-      <w:r>
-        <w:rPr>
-          <w:b/>
-        </w:rPr>
-        <w:t>Customers</w:t>
-      </w:r>
-      <w:r>
-        <w:rPr>
-          <w:b/>
-        </w:rPr>
-        <w:t xml:space="preserve"> </w:t>
-      </w:r>
-      <w:r>
-        <w:t>as the URL</w:t>
-      </w:r>
-    </w:p>
-    <w:p>
-      <w:pPr>
-        <w:pStyle w:val="ListParagraph"/>
-        <w:numPr>
-          <w:ilvl w:val="0"/>
-          <w:numId w:val="1"/>
-        </w:numPr>
-      </w:pPr>
-      <w:r>
-        <w:t xml:space="preserve">Change the request method from a </w:t>
-      </w:r>
-      <w:r>
-        <w:rPr>
-          <w:b/>
-        </w:rPr>
-        <w:t>G</w:t>
-      </w:r>
-      <w:r>
-        <w:rPr>
-          <w:b/>
-        </w:rPr>
-        <w:t>ET</w:t>
-      </w:r>
-      <w:r>
-        <w:t xml:space="preserve"> to a </w:t>
-      </w:r>
-      <w:r>
-        <w:rPr>
-          <w:b/>
-        </w:rPr>
-        <w:t>POST</w:t>
-      </w:r>
-    </w:p>
-    <w:p>
-      <w:pPr>
-        <w:pStyle w:val="ListParagraph"/>
-        <w:numPr>
-          <w:ilvl w:val="0"/>
-          <w:numId w:val="1"/>
-        </w:numPr>
-      </w:pPr>
-      <w:r>
-        <w:t xml:space="preserve">Select the </w:t>
-      </w:r>
-      <w:r>
-        <w:rPr>
-          <w:b/>
-        </w:rPr>
-        <w:t>Headers</w:t>
-      </w:r>
-      <w:r>
-        <w:rPr>
-          <w:b/>
-        </w:rPr>
-        <w:t xml:space="preserve"> </w:t>
-      </w:r>
-      <w:r>
-        <w:t xml:space="preserve">tab and enter </w:t>
-      </w:r>
-      <w:r>
-        <w:rPr>
-          <w:b/>
-        </w:rPr>
-        <w:t>Content-Type</w:t>
-      </w:r>
-      <w:r>
-        <w:t xml:space="preserve"> as the</w:t>
-      </w:r>
-      <w:r>
-        <w:t xml:space="preserve"> key and </w:t>
-      </w:r>
-      <w:r>
-        <w:rPr>
-          <w:b/>
-        </w:rPr>
-        <w:t>application/</w:t>
-      </w:r>
-      <w:proofErr w:type="spellStart"/>
-      <w:r>
-        <w:rPr>
-          <w:b/>
-        </w:rPr>
-        <w:t>json</w:t>
-      </w:r>
-      <w:proofErr w:type="spellEnd"/>
-      <w:r>
         <w:t xml:space="preserve"> as the value</w:t>
       </w:r>
     </w:p>
@@ -1136,7 +1249,7 @@
         <w:pStyle w:val="ListParagraph"/>
         <w:numPr>
           <w:ilvl w:val="0"/>
-          <w:numId w:val="1"/>
+          <w:numId w:val="9"/>
         </w:numPr>
       </w:pPr>
       <w:r>
@@ -1203,10 +1316,10 @@
             <v:path o:extrusionok="f" gradientshapeok="t" o:connecttype="rect"/>
             <o:lock v:ext="edit" aspectratio="t"/>
           </v:shapetype>
-          <v:shape id="_x0000_i1025" type="#_x0000_t75" style="width:468pt;height:128.2pt" o:ole="">
+          <v:shape id="_x0000_i1025" type="#_x0000_t75" style="width:468pt;height:128.4pt" o:ole="">
             <v:imagedata r:id="rId7" o:title=""/>
           </v:shape>
-          <o:OLEObject Type="Embed" ProgID="Word.OpenDocumentText.12" ShapeID="_x0000_i1025" DrawAspect="Content" ObjectID="_1540625514" r:id="rId8"/>
+          <o:OLEObject Type="Embed" ProgID="Word.OpenDocumentText.12" ShapeID="_x0000_i1025" DrawAspect="Content" ObjectID="_1546419528" r:id="rId8"/>
         </w:object>
       </w:r>
     </w:p>
@@ -1215,7 +1328,7 @@
         <w:pStyle w:val="ListParagraph"/>
         <w:numPr>
           <w:ilvl w:val="0"/>
-          <w:numId w:val="1"/>
+          <w:numId w:val="9"/>
         </w:numPr>
       </w:pPr>
       <w:r>
@@ -1257,7 +1370,7 @@
         <w:pStyle w:val="ListParagraph"/>
         <w:numPr>
           <w:ilvl w:val="0"/>
-          <w:numId w:val="1"/>
+          <w:numId w:val="9"/>
         </w:numPr>
       </w:pPr>
       <w:r>
@@ -1289,7 +1402,7 @@
         <w:pStyle w:val="ListParagraph"/>
         <w:numPr>
           <w:ilvl w:val="0"/>
-          <w:numId w:val="1"/>
+          <w:numId w:val="9"/>
         </w:numPr>
       </w:pPr>
       <w:r>
@@ -1340,7 +1453,7 @@
         <w:pStyle w:val="ListParagraph"/>
         <w:numPr>
           <w:ilvl w:val="0"/>
-          <w:numId w:val="1"/>
+          <w:numId w:val="9"/>
         </w:numPr>
       </w:pPr>
       <w:r>
@@ -1373,7 +1486,7 @@
         <w:pStyle w:val="ListParagraph"/>
         <w:numPr>
           <w:ilvl w:val="0"/>
-          <w:numId w:val="1"/>
+          <w:numId w:val="9"/>
         </w:numPr>
       </w:pPr>
       <w:r>
@@ -1406,10 +1519,10 @@
       </w:pPr>
       <w:r>
         <w:object w:dxaOrig="9360" w:dyaOrig="1349">
-          <v:shape id="_x0000_i1026" type="#_x0000_t75" style="width:468pt;height:66.55pt" o:ole="">
+          <v:shape id="_x0000_i1026" type="#_x0000_t75" style="width:468pt;height:66.6pt" o:ole="">
             <v:imagedata r:id="rId9" o:title=""/>
           </v:shape>
-          <o:OLEObject Type="Embed" ProgID="Word.OpenDocumentText.12" ShapeID="_x0000_i1026" DrawAspect="Content" ObjectID="_1540625515" r:id="rId10"/>
+          <o:OLEObject Type="Embed" ProgID="Word.OpenDocumentText.12" ShapeID="_x0000_i1026" DrawAspect="Content" ObjectID="_1546419529" r:id="rId10"/>
         </w:object>
       </w:r>
     </w:p>
@@ -1418,10 +1531,11 @@
         <w:pStyle w:val="ListParagraph"/>
         <w:numPr>
           <w:ilvl w:val="0"/>
-          <w:numId w:val="1"/>
-        </w:numPr>
-      </w:pPr>
-      <w:r>
+          <w:numId w:val="9"/>
+        </w:numPr>
+      </w:pPr>
+      <w:r>
+        <w:lastRenderedPageBreak/>
         <w:t xml:space="preserve">Click </w:t>
       </w:r>
       <w:r>
@@ -1439,7 +1553,7 @@
         <w:pStyle w:val="ListParagraph"/>
         <w:numPr>
           <w:ilvl w:val="0"/>
-          <w:numId w:val="1"/>
+          <w:numId w:val="9"/>
         </w:numPr>
       </w:pPr>
       <w:r>
@@ -1469,7 +1583,6 @@
         <w:pStyle w:val="Heading1"/>
       </w:pPr>
       <w:r>
-        <w:lastRenderedPageBreak/>
         <w:t>Delete a Record</w:t>
       </w:r>
     </w:p>
@@ -1478,7 +1591,7 @@
         <w:pStyle w:val="ListParagraph"/>
         <w:numPr>
           <w:ilvl w:val="0"/>
-          <w:numId w:val="1"/>
+          <w:numId w:val="9"/>
         </w:numPr>
       </w:pPr>
       <w:r>
@@ -1514,7 +1627,7 @@
         <w:pStyle w:val="ListParagraph"/>
         <w:numPr>
           <w:ilvl w:val="0"/>
-          <w:numId w:val="1"/>
+          <w:numId w:val="9"/>
         </w:numPr>
       </w:pPr>
       <w:r>
@@ -1541,7 +1654,7 @@
         <w:pStyle w:val="ListParagraph"/>
         <w:numPr>
           <w:ilvl w:val="0"/>
-          <w:numId w:val="1"/>
+          <w:numId w:val="9"/>
         </w:numPr>
       </w:pPr>
       <w:r>
@@ -1573,7 +1686,7 @@
         <w:pStyle w:val="ListParagraph"/>
         <w:numPr>
           <w:ilvl w:val="0"/>
-          <w:numId w:val="1"/>
+          <w:numId w:val="9"/>
         </w:numPr>
       </w:pPr>
       <w:r>
@@ -1624,7 +1737,7 @@
         <w:pStyle w:val="ListParagraph"/>
         <w:numPr>
           <w:ilvl w:val="0"/>
-          <w:numId w:val="1"/>
+          <w:numId w:val="9"/>
         </w:numPr>
       </w:pPr>
       <w:r>
@@ -1651,7 +1764,7 @@
         <w:pStyle w:val="ListParagraph"/>
         <w:numPr>
           <w:ilvl w:val="0"/>
-          <w:numId w:val="1"/>
+          <w:numId w:val="9"/>
         </w:numPr>
       </w:pPr>
       <w:r>
@@ -1689,10 +1802,10 @@
       </w:pPr>
       <w:r>
         <w:object w:dxaOrig="9360" w:dyaOrig="6250">
-          <v:shape id="_x0000_i1027" type="#_x0000_t75" style="width:468pt;height:312.55pt" o:ole="">
+          <v:shape id="_x0000_i1027" type="#_x0000_t75" style="width:468pt;height:312.6pt" o:ole="">
             <v:imagedata r:id="rId11" o:title=""/>
           </v:shape>
-          <o:OLEObject Type="Embed" ProgID="Word.OpenDocumentText.12" ShapeID="_x0000_i1027" DrawAspect="Content" ObjectID="_1540625516" r:id="rId12"/>
+          <o:OLEObject Type="Embed" ProgID="Word.OpenDocumentText.12" ShapeID="_x0000_i1027" DrawAspect="Content" ObjectID="_1546419530" r:id="rId12"/>
         </w:object>
       </w:r>
     </w:p>
@@ -1701,7 +1814,7 @@
         <w:pStyle w:val="ListParagraph"/>
         <w:numPr>
           <w:ilvl w:val="0"/>
-          <w:numId w:val="1"/>
+          <w:numId w:val="9"/>
         </w:numPr>
       </w:pPr>
       <w:r>
@@ -1754,7 +1867,7 @@
         <w:pStyle w:val="ListParagraph"/>
         <w:numPr>
           <w:ilvl w:val="0"/>
-          <w:numId w:val="1"/>
+          <w:numId w:val="9"/>
         </w:numPr>
       </w:pPr>
       <w:r>
@@ -1781,6 +1894,7 @@
         <w:pStyle w:val="Heading1"/>
       </w:pPr>
       <w:r>
+        <w:lastRenderedPageBreak/>
         <w:t>Invoke Process Endpoint</w:t>
       </w:r>
     </w:p>
@@ -1789,7 +1903,7 @@
         <w:pStyle w:val="ListParagraph"/>
         <w:numPr>
           <w:ilvl w:val="0"/>
-          <w:numId w:val="1"/>
+          <w:numId w:val="9"/>
         </w:numPr>
       </w:pPr>
       <w:r>
@@ -1840,7 +1954,7 @@
         <w:pStyle w:val="ListParagraph"/>
         <w:numPr>
           <w:ilvl w:val="0"/>
-          <w:numId w:val="1"/>
+          <w:numId w:val="9"/>
         </w:numPr>
       </w:pPr>
       <w:r>
@@ -1880,7 +1994,7 @@
           <v:shape id="_x0000_i1028" type="#_x0000_t75" style="width:468pt;height:270pt" o:ole="">
             <v:imagedata r:id="rId13" o:title=""/>
           </v:shape>
-          <o:OLEObject Type="Embed" ProgID="Word.OpenDocumentText.12" ShapeID="_x0000_i1028" DrawAspect="Content" ObjectID="_1540625517" r:id="rId14"/>
+          <o:OLEObject Type="Embed" ProgID="Word.OpenDocumentText.12" ShapeID="_x0000_i1028" DrawAspect="Content" ObjectID="_1546419531" r:id="rId14"/>
         </w:object>
       </w:r>
     </w:p>
@@ -1889,7 +2003,7 @@
         <w:pStyle w:val="ListParagraph"/>
         <w:numPr>
           <w:ilvl w:val="0"/>
-          <w:numId w:val="1"/>
+          <w:numId w:val="9"/>
         </w:numPr>
       </w:pPr>
       <w:r>
@@ -1910,7 +2024,7 @@
         <w:pStyle w:val="ListParagraph"/>
         <w:numPr>
           <w:ilvl w:val="0"/>
-          <w:numId w:val="1"/>
+          <w:numId w:val="9"/>
         </w:numPr>
       </w:pPr>
       <w:r>
@@ -1942,7 +2056,7 @@
         <w:pStyle w:val="ListParagraph"/>
         <w:numPr>
           <w:ilvl w:val="0"/>
-          <w:numId w:val="1"/>
+          <w:numId w:val="9"/>
         </w:numPr>
       </w:pPr>
       <w:r>
@@ -1972,7 +2086,7 @@
         <w:pStyle w:val="ListParagraph"/>
         <w:numPr>
           <w:ilvl w:val="0"/>
-          <w:numId w:val="1"/>
+          <w:numId w:val="9"/>
         </w:numPr>
       </w:pPr>
       <w:r>
@@ -1999,7 +2113,7 @@
         <w:pStyle w:val="ListParagraph"/>
         <w:numPr>
           <w:ilvl w:val="0"/>
-          <w:numId w:val="1"/>
+          <w:numId w:val="9"/>
         </w:numPr>
       </w:pPr>
       <w:r>
@@ -2020,7 +2134,7 @@
         <w:pStyle w:val="ListParagraph"/>
         <w:numPr>
           <w:ilvl w:val="0"/>
-          <w:numId w:val="1"/>
+          <w:numId w:val="9"/>
         </w:numPr>
       </w:pPr>
       <w:r>
@@ -2055,7 +2169,7 @@
         <w:pStyle w:val="ListParagraph"/>
         <w:numPr>
           <w:ilvl w:val="0"/>
-          <w:numId w:val="1"/>
+          <w:numId w:val="9"/>
         </w:numPr>
       </w:pPr>
       <w:r>
@@ -2106,7 +2220,7 @@
         <w:pStyle w:val="ListParagraph"/>
         <w:numPr>
           <w:ilvl w:val="0"/>
-          <w:numId w:val="1"/>
+          <w:numId w:val="9"/>
         </w:numPr>
       </w:pPr>
       <w:r>
@@ -2133,7 +2247,7 @@
         <w:pStyle w:val="ListParagraph"/>
         <w:numPr>
           <w:ilvl w:val="0"/>
-          <w:numId w:val="1"/>
+          <w:numId w:val="9"/>
         </w:numPr>
       </w:pPr>
       <w:r>
@@ -2169,10 +2283,10 @@
       </w:pPr>
       <w:r>
         <w:object w:dxaOrig="9360" w:dyaOrig="1349">
-          <v:shape id="_x0000_i1029" type="#_x0000_t75" style="width:468pt;height:66.55pt" o:ole="">
+          <v:shape id="_x0000_i1029" type="#_x0000_t75" style="width:468pt;height:66.6pt" o:ole="">
             <v:imagedata r:id="rId15" o:title=""/>
           </v:shape>
-          <o:OLEObject Type="Embed" ProgID="Word.OpenDocumentText.12" ShapeID="_x0000_i1029" DrawAspect="Content" ObjectID="_1540625518" r:id="rId16"/>
+          <o:OLEObject Type="Embed" ProgID="Word.OpenDocumentText.12" ShapeID="_x0000_i1029" DrawAspect="Content" ObjectID="_1546419532" r:id="rId16"/>
         </w:object>
       </w:r>
     </w:p>
@@ -2181,10 +2295,11 @@
         <w:pStyle w:val="ListParagraph"/>
         <w:numPr>
           <w:ilvl w:val="0"/>
-          <w:numId w:val="1"/>
-        </w:numPr>
-      </w:pPr>
-      <w:r>
+          <w:numId w:val="9"/>
+        </w:numPr>
+      </w:pPr>
+      <w:r>
+        <w:lastRenderedPageBreak/>
         <w:t xml:space="preserve">Click </w:t>
       </w:r>
       <w:r>
@@ -2202,7 +2317,7 @@
         <w:pStyle w:val="ListParagraph"/>
         <w:numPr>
           <w:ilvl w:val="0"/>
-          <w:numId w:val="1"/>
+          <w:numId w:val="9"/>
         </w:numPr>
       </w:pPr>
       <w:r>
@@ -2768,6 +2883,95 @@
     </w:lvl>
   </w:abstractNum>
   <w:abstractNum w:abstractNumId="6" w15:restartNumberingAfterBreak="0">
+    <w:nsid w:val="508D685D"/>
+    <w:multiLevelType w:val="hybridMultilevel"/>
+    <w:tmpl w:val="E3A019C2"/>
+    <w:lvl w:ilvl="0" w:tplc="0409000F">
+      <w:start w:val="1"/>
+      <w:numFmt w:val="decimal"/>
+      <w:lvlText w:val="%1."/>
+      <w:lvlJc w:val="left"/>
+      <w:pPr>
+        <w:ind w:left="720" w:hanging="360"/>
+      </w:pPr>
+    </w:lvl>
+    <w:lvl w:ilvl="1" w:tplc="04090001">
+      <w:start w:val="1"/>
+      <w:numFmt w:val="bullet"/>
+      <w:lvlText w:val=""/>
+      <w:lvlJc w:val="left"/>
+      <w:pPr>
+        <w:ind w:left="1440" w:hanging="360"/>
+      </w:pPr>
+      <w:rPr>
+        <w:rFonts w:ascii="Symbol" w:hAnsi="Symbol" w:hint="default"/>
+      </w:rPr>
+    </w:lvl>
+    <w:lvl w:ilvl="2" w:tplc="0409001B" w:tentative="1">
+      <w:start w:val="1"/>
+      <w:numFmt w:val="lowerRoman"/>
+      <w:lvlText w:val="%3."/>
+      <w:lvlJc w:val="right"/>
+      <w:pPr>
+        <w:ind w:left="2160" w:hanging="180"/>
+      </w:pPr>
+    </w:lvl>
+    <w:lvl w:ilvl="3" w:tplc="0409000F" w:tentative="1">
+      <w:start w:val="1"/>
+      <w:numFmt w:val="decimal"/>
+      <w:lvlText w:val="%4."/>
+      <w:lvlJc w:val="left"/>
+      <w:pPr>
+        <w:ind w:left="2880" w:hanging="360"/>
+      </w:pPr>
+    </w:lvl>
+    <w:lvl w:ilvl="4" w:tplc="04090019" w:tentative="1">
+      <w:start w:val="1"/>
+      <w:numFmt w:val="lowerLetter"/>
+      <w:lvlText w:val="%5."/>
+      <w:lvlJc w:val="left"/>
+      <w:pPr>
+        <w:ind w:left="3600" w:hanging="360"/>
+      </w:pPr>
+    </w:lvl>
+    <w:lvl w:ilvl="5" w:tplc="0409001B" w:tentative="1">
+      <w:start w:val="1"/>
+      <w:numFmt w:val="lowerRoman"/>
+      <w:lvlText w:val="%6."/>
+      <w:lvlJc w:val="right"/>
+      <w:pPr>
+        <w:ind w:left="4320" w:hanging="180"/>
+      </w:pPr>
+    </w:lvl>
+    <w:lvl w:ilvl="6" w:tplc="0409000F" w:tentative="1">
+      <w:start w:val="1"/>
+      <w:numFmt w:val="decimal"/>
+      <w:lvlText w:val="%7."/>
+      <w:lvlJc w:val="left"/>
+      <w:pPr>
+        <w:ind w:left="5040" w:hanging="360"/>
+      </w:pPr>
+    </w:lvl>
+    <w:lvl w:ilvl="7" w:tplc="04090019" w:tentative="1">
+      <w:start w:val="1"/>
+      <w:numFmt w:val="lowerLetter"/>
+      <w:lvlText w:val="%8."/>
+      <w:lvlJc w:val="left"/>
+      <w:pPr>
+        <w:ind w:left="5760" w:hanging="360"/>
+      </w:pPr>
+    </w:lvl>
+    <w:lvl w:ilvl="8" w:tplc="0409001B" w:tentative="1">
+      <w:start w:val="1"/>
+      <w:numFmt w:val="lowerRoman"/>
+      <w:lvlText w:val="%9."/>
+      <w:lvlJc w:val="right"/>
+      <w:pPr>
+        <w:ind w:left="6480" w:hanging="180"/>
+      </w:pPr>
+    </w:lvl>
+  </w:abstractNum>
+  <w:abstractNum w:abstractNumId="7" w15:restartNumberingAfterBreak="0">
     <w:nsid w:val="512B1DCE"/>
     <w:multiLevelType w:val="hybridMultilevel"/>
     <w:tmpl w:val="AE4C4F02"/>
@@ -2856,7 +3060,7 @@
       </w:pPr>
     </w:lvl>
   </w:abstractNum>
-  <w:abstractNum w:abstractNumId="7" w15:restartNumberingAfterBreak="0">
+  <w:abstractNum w:abstractNumId="8" w15:restartNumberingAfterBreak="0">
     <w:nsid w:val="75E0695F"/>
     <w:multiLevelType w:val="hybridMultilevel"/>
     <w:tmpl w:val="459E4046"/>
@@ -2949,7 +3153,7 @@
     <w:abstractNumId w:val="2"/>
   </w:num>
   <w:num w:numId="2">
-    <w:abstractNumId w:val="7"/>
+    <w:abstractNumId w:val="8"/>
   </w:num>
   <w:num w:numId="3">
     <w:abstractNumId w:val="4"/>
@@ -2967,6 +3171,9 @@
     <w:abstractNumId w:val="0"/>
   </w:num>
   <w:num w:numId="8">
+    <w:abstractNumId w:val="7"/>
+  </w:num>
+  <w:num w:numId="9">
     <w:abstractNumId w:val="6"/>
   </w:num>
 </w:numbering>
@@ -3759,7 +3966,7 @@
 </file>
 
 <file path=customXml/itemProps1.xml><?xml version="1.0" encoding="utf-8"?>
-<ds:datastoreItem xmlns:ds="http://schemas.openxmlformats.org/officeDocument/2006/customXml" ds:itemID="{BB28A390-76D1-4682-A28F-1ED3D8770BCD}">
+<ds:datastoreItem xmlns:ds="http://schemas.openxmlformats.org/officeDocument/2006/customXml" ds:itemID="{41C60456-47F5-4630-83AB-9C97768E6FB9}">
   <ds:schemaRefs>
     <ds:schemaRef ds:uri="http://schemas.openxmlformats.org/officeDocument/2006/bibliography"/>
   </ds:schemaRefs>

</xml_diff>